<commit_message>
complete 2th chapter of the thesis
</commit_message>
<xml_diff>
--- a/mypaper.docx
+++ b/mypaper.docx
@@ -134,10 +134,10 @@
             <v:path o:extrusionok="f" gradientshapeok="t" o:connecttype="rect"/>
             <o:lock v:ext="edit" aspectratio="t"/>
           </v:shapetype>
-          <v:shape id="Picture 1" o:spid="_x0000_i1025" type="#_x0000_t75" style="width:206.05pt;height:46.5pt;mso-position-horizontal-relative:page;mso-position-vertical-relative:page" o:ole="" filled="t">
+          <v:shape id="Picture 1" o:spid="_x0000_i1025" type="#_x0000_t75" style="width:206pt;height:46.35pt;mso-position-horizontal-relative:page;mso-position-vertical-relative:page" o:ole="" filled="t">
             <v:imagedata r:id="rId7" o:title=""/>
           </v:shape>
-          <o:OLEObject Type="Embed" ProgID="Word.Picture.8" ShapeID="Picture 1" DrawAspect="Content" ObjectID="_1585058738" r:id="rId8"/>
+          <o:OLEObject Type="Embed" ProgID="Word.Picture.8" ShapeID="Picture 1" DrawAspect="Content" ObjectID="_1585123992" r:id="rId8"/>
         </w:object>
       </w:r>
     </w:p>
@@ -8403,6 +8403,7 @@
     </w:p>
     <w:p>
       <w:pPr>
+        <w:spacing w:line="360" w:lineRule="auto"/>
         <w:rPr>
           <w:b/>
           <w:sz w:val="24"/>
@@ -9202,6 +9203,7 @@
     </w:p>
     <w:p>
       <w:pPr>
+        <w:spacing w:line="360" w:lineRule="auto"/>
         <w:rPr>
           <w:b/>
           <w:sz w:val="24"/>
@@ -9437,10 +9439,10 @@
           <w:noProof/>
         </w:rPr>
         <w:drawing>
-          <wp:inline distT="0" distB="0" distL="0" distR="0" wp14:anchorId="2FAC880E" wp14:editId="79A8E0A4">
-            <wp:extent cx="5308873" cy="2025754"/>
-            <wp:effectExtent l="0" t="0" r="6350" b="0"/>
-            <wp:docPr id="6" name="图片 6"/>
+          <wp:inline distT="0" distB="0" distL="0" distR="0" wp14:anchorId="2A4D6D8D" wp14:editId="7C85B707">
+            <wp:extent cx="5400040" cy="2096770"/>
+            <wp:effectExtent l="0" t="0" r="0" b="0"/>
+            <wp:docPr id="3" name="图片 3"/>
             <wp:cNvGraphicFramePr>
               <a:graphicFrameLocks xmlns:a="http://schemas.openxmlformats.org/drawingml/2006/main" noChangeAspect="1"/>
             </wp:cNvGraphicFramePr>
@@ -9460,7 +9462,7 @@
                   <pic:spPr>
                     <a:xfrm>
                       <a:off x="0" y="0"/>
-                      <a:ext cx="5308873" cy="2025754"/>
+                      <a:ext cx="5400040" cy="2096770"/>
                     </a:xfrm>
                     <a:prstGeom prst="rect">
                       <a:avLst/>
@@ -10019,6 +10021,7 @@
     </w:p>
     <w:p>
       <w:pPr>
+        <w:spacing w:line="360" w:lineRule="auto"/>
         <w:rPr>
           <w:b/>
           <w:sz w:val="24"/>
@@ -11652,7 +11655,6 @@
       <w:pPr>
         <w:spacing w:line="360" w:lineRule="auto"/>
         <w:rPr>
-          <w:rFonts w:hint="eastAsia"/>
           <w:sz w:val="24"/>
           <w:szCs w:val="24"/>
         </w:rPr>
@@ -11724,11 +11726,10 @@
         </w:rPr>
         <w:t>的实现中，采用了与分配块同样的策略，利用成组链接法加速查找过程，并且根据找到的需要回收的块的位置采用相对应的策略，以及维护成组链接的链表结构。</w:t>
       </w:r>
-      <w:bookmarkStart w:id="10" w:name="_GoBack"/>
-      <w:bookmarkEnd w:id="10"/>
-    </w:p>
-    <w:p>
-      <w:pPr>
+    </w:p>
+    <w:p>
+      <w:pPr>
+        <w:spacing w:line="360" w:lineRule="auto"/>
         <w:rPr>
           <w:b/>
           <w:sz w:val="24"/>
@@ -11753,34 +11754,227 @@
     </w:p>
     <w:p>
       <w:pPr>
-        <w:rPr>
-          <w:rFonts w:ascii="宋体" w:hAnsi="宋体" w:hint="eastAsia"/>
-          <w:sz w:val="24"/>
-        </w:rPr>
-      </w:pPr>
-      <w:r>
-        <w:rPr>
-          <w:rFonts w:ascii="宋体" w:hAnsi="宋体"/>
-          <w:sz w:val="24"/>
+        <w:spacing w:line="360" w:lineRule="auto"/>
+        <w:rPr>
+          <w:sz w:val="24"/>
+          <w:szCs w:val="24"/>
+        </w:rPr>
+      </w:pPr>
+      <w:r>
+        <w:rPr>
+          <w:sz w:val="24"/>
+          <w:szCs w:val="24"/>
         </w:rPr>
         <w:tab/>
       </w:r>
-    </w:p>
-    <w:p>
-      <w:pPr>
-        <w:rPr>
-          <w:rFonts w:ascii="宋体" w:hAnsi="宋体"/>
-          <w:sz w:val="24"/>
-        </w:rPr>
-      </w:pPr>
-    </w:p>
-    <w:p>
-      <w:pPr>
-        <w:jc w:val="center"/>
-        <w:rPr>
-          <w:rFonts w:ascii="宋体" w:hAnsi="宋体"/>
-        </w:rPr>
-      </w:pPr>
+      <w:r>
+        <w:rPr>
+          <w:rFonts w:hint="eastAsia"/>
+          <w:sz w:val="24"/>
+          <w:szCs w:val="24"/>
+        </w:rPr>
+        <w:t>根据上述分析可以知道，</w:t>
+      </w:r>
+      <w:r>
+        <w:rPr>
+          <w:rFonts w:hint="eastAsia"/>
+          <w:sz w:val="24"/>
+          <w:szCs w:val="24"/>
+        </w:rPr>
+        <w:t>PMFS</w:t>
+      </w:r>
+      <w:r>
+        <w:rPr>
+          <w:rFonts w:hint="eastAsia"/>
+          <w:sz w:val="24"/>
+          <w:szCs w:val="24"/>
+        </w:rPr>
+        <w:t>分配器对于块的组织方式本质上是一种一维的线性</w:t>
+      </w:r>
+      <w:r>
+        <w:rPr>
+          <w:rFonts w:hint="eastAsia"/>
+          <w:sz w:val="24"/>
+          <w:szCs w:val="24"/>
+        </w:rPr>
+        <w:t>链表，在不考虑成组链接法带来的加速效益时</w:t>
+      </w:r>
+      <w:r>
+        <w:rPr>
+          <w:rFonts w:hint="eastAsia"/>
+          <w:sz w:val="24"/>
+          <w:szCs w:val="24"/>
+        </w:rPr>
+        <w:t>，</w:t>
+      </w:r>
+      <w:r>
+        <w:rPr>
+          <w:rFonts w:hint="eastAsia"/>
+          <w:sz w:val="24"/>
+          <w:szCs w:val="24"/>
+        </w:rPr>
+        <w:t>其时间复杂度也是线性的，即</w:t>
+      </w:r>
+      <w:r>
+        <w:rPr>
+          <w:rFonts w:hint="eastAsia"/>
+          <w:sz w:val="24"/>
+          <w:szCs w:val="24"/>
+        </w:rPr>
+        <w:t>O(N</w:t>
+      </w:r>
+      <w:r>
+        <w:rPr>
+          <w:sz w:val="24"/>
+          <w:szCs w:val="24"/>
+        </w:rPr>
+        <w:t>)</w:t>
+      </w:r>
+      <w:r>
+        <w:rPr>
+          <w:rFonts w:hint="eastAsia"/>
+          <w:sz w:val="24"/>
+          <w:szCs w:val="24"/>
+        </w:rPr>
+        <w:t>。但由于成组链接法，时间复杂度的计算存在不确定性。最好的情况是已分配</w:t>
+      </w:r>
+      <w:r>
+        <w:rPr>
+          <w:rFonts w:hint="eastAsia"/>
+          <w:sz w:val="24"/>
+          <w:szCs w:val="24"/>
+        </w:rPr>
+        <w:lastRenderedPageBreak/>
+        <w:t>的块和空闲块各自占据连续的地址空间，这样遍历时间将大大减少，假若成组链接链表上的结点数为</w:t>
+      </w:r>
+      <w:r>
+        <w:rPr>
+          <w:rFonts w:hint="eastAsia"/>
+          <w:sz w:val="24"/>
+          <w:szCs w:val="24"/>
+        </w:rPr>
+        <w:t>K</w:t>
+      </w:r>
+      <w:r>
+        <w:rPr>
+          <w:rFonts w:hint="eastAsia"/>
+          <w:sz w:val="24"/>
+          <w:szCs w:val="24"/>
+        </w:rPr>
+        <w:t>，则时间复杂度为</w:t>
+      </w:r>
+      <w:r>
+        <w:rPr>
+          <w:rFonts w:hint="eastAsia"/>
+          <w:sz w:val="24"/>
+          <w:szCs w:val="24"/>
+        </w:rPr>
+        <w:t>O(K)</w:t>
+      </w:r>
+      <w:r>
+        <w:rPr>
+          <w:rFonts w:hint="eastAsia"/>
+          <w:sz w:val="24"/>
+          <w:szCs w:val="24"/>
+        </w:rPr>
+        <w:t>。而最坏的情况下，地址空间中存在大量的碎片，这时成组链接的索引能提高的效率十分有限，查找块的时间复杂度又会降为</w:t>
+      </w:r>
+      <w:r>
+        <w:rPr>
+          <w:rFonts w:hint="eastAsia"/>
+          <w:sz w:val="24"/>
+          <w:szCs w:val="24"/>
+        </w:rPr>
+        <w:t>O(N)</w:t>
+      </w:r>
+      <w:r>
+        <w:rPr>
+          <w:rFonts w:hint="eastAsia"/>
+          <w:sz w:val="24"/>
+          <w:szCs w:val="24"/>
+        </w:rPr>
+        <w:t>。因此分配器的效率关键依赖于地址空间中碎片化的程度。</w:t>
+      </w:r>
+      <w:r>
+        <w:rPr>
+          <w:rFonts w:hint="eastAsia"/>
+          <w:sz w:val="24"/>
+          <w:szCs w:val="24"/>
+        </w:rPr>
+        <w:t>而已经知道</w:t>
+      </w:r>
+      <w:r>
+        <w:rPr>
+          <w:rFonts w:hint="eastAsia"/>
+          <w:sz w:val="24"/>
+          <w:szCs w:val="24"/>
+        </w:rPr>
+        <w:t>PMFS</w:t>
+      </w:r>
+      <w:r>
+        <w:rPr>
+          <w:rFonts w:hint="eastAsia"/>
+          <w:sz w:val="24"/>
+          <w:szCs w:val="24"/>
+        </w:rPr>
+        <w:t>中针对碎片化问题的处理办法，只是在分配和回收块时采用简单的相邻合并策略，在长期使用的文件系统中，必然导致较为严重的碎片化问题，因此总体来说</w:t>
+      </w:r>
+      <w:r>
+        <w:rPr>
+          <w:rFonts w:hint="eastAsia"/>
+          <w:sz w:val="24"/>
+          <w:szCs w:val="24"/>
+        </w:rPr>
+        <w:t>PMFS</w:t>
+      </w:r>
+      <w:r>
+        <w:rPr>
+          <w:rFonts w:hint="eastAsia"/>
+          <w:sz w:val="24"/>
+          <w:szCs w:val="24"/>
+        </w:rPr>
+        <w:t>分配器的效率是趋近于</w:t>
+      </w:r>
+      <w:r>
+        <w:rPr>
+          <w:rFonts w:hint="eastAsia"/>
+          <w:sz w:val="24"/>
+          <w:szCs w:val="24"/>
+        </w:rPr>
+        <w:t>O(N)</w:t>
+      </w:r>
+      <w:r>
+        <w:rPr>
+          <w:rFonts w:hint="eastAsia"/>
+          <w:sz w:val="24"/>
+          <w:szCs w:val="24"/>
+        </w:rPr>
+        <w:t>的。显然这种时间效率，对于在文件系统中需要被频繁调用的分配器来说，</w:t>
+      </w:r>
+      <w:r>
+        <w:rPr>
+          <w:rFonts w:hint="eastAsia"/>
+          <w:sz w:val="24"/>
+          <w:szCs w:val="24"/>
+        </w:rPr>
+        <w:t>是远远不够的</w:t>
+      </w:r>
+      <w:r>
+        <w:rPr>
+          <w:rFonts w:hint="eastAsia"/>
+          <w:sz w:val="24"/>
+          <w:szCs w:val="24"/>
+        </w:rPr>
+        <w:t>，</w:t>
+      </w:r>
+      <w:r>
+        <w:rPr>
+          <w:rFonts w:hint="eastAsia"/>
+          <w:sz w:val="24"/>
+          <w:szCs w:val="24"/>
+        </w:rPr>
+        <w:t>会严重影响系统的性能，需要进行改进和优化。</w:t>
+      </w:r>
     </w:p>
     <w:p>
       <w:pPr>
@@ -11822,121 +12016,369 @@
           <w:sz w:val="28"/>
           <w:szCs w:val="28"/>
         </w:rPr>
-        <w:t>优化PMFS分配器的设计思路</w:t>
-      </w:r>
-      <w:r>
-        <w:rPr>
-          <w:rFonts w:ascii="楷体_GB2312" w:eastAsia="楷体_GB2312" w:hAnsi="宋体" w:hint="eastAsia"/>
-          <w:color w:val="FF0000"/>
-        </w:rPr>
-        <w:t>（黑体4号加粗, 字母、</w:t>
-      </w:r>
-      <w:r>
-        <w:rPr>
-          <w:rFonts w:ascii="楷体_GB2312" w:eastAsia="楷体_GB2312" w:hAnsi="宋体"/>
-          <w:color w:val="FF0000"/>
-        </w:rPr>
-        <w:t xml:space="preserve">阿拉伯数字为Time New </w:t>
-      </w:r>
-      <w:r>
-        <w:rPr>
-          <w:rFonts w:ascii="楷体_GB2312" w:eastAsia="楷体_GB2312" w:hAnsi="宋体"/>
-          <w:color w:val="FF0000"/>
-        </w:rPr>
-        <w:lastRenderedPageBreak/>
-        <w:t>Roman</w:t>
-      </w:r>
-      <w:r>
-        <w:rPr>
-          <w:rFonts w:ascii="楷体_GB2312" w:eastAsia="楷体_GB2312" w:hAnsi="宋体" w:hint="eastAsia"/>
-          <w:color w:val="FF0000"/>
-        </w:rPr>
-        <w:t>4</w:t>
-      </w:r>
-      <w:r>
-        <w:rPr>
-          <w:rFonts w:ascii="楷体_GB2312" w:eastAsia="楷体_GB2312" w:hAnsi="宋体"/>
-          <w:color w:val="FF0000"/>
-        </w:rPr>
-        <w:t>号</w:t>
-      </w:r>
-      <w:r>
-        <w:rPr>
-          <w:rFonts w:ascii="楷体_GB2312" w:eastAsia="楷体_GB2312" w:hAnsi="宋体" w:hint="eastAsia"/>
-          <w:color w:val="FF0000"/>
-        </w:rPr>
-        <w:t>加粗）</w:t>
-      </w:r>
-    </w:p>
-    <w:p>
-      <w:pPr>
-        <w:jc w:val="center"/>
-        <w:rPr>
-          <w:rFonts w:ascii="宋体" w:hAnsi="宋体"/>
-        </w:rPr>
-      </w:pPr>
-      <w:r>
-        <w:rPr>
-          <w:rFonts w:ascii="宋体" w:hAnsi="宋体" w:hint="eastAsia"/>
-          <w:sz w:val="24"/>
-        </w:rPr>
-        <w:t>×××××××××××××××××××××××××××××××××</w:t>
-      </w:r>
-    </w:p>
-    <w:p>
-      <w:pPr>
-        <w:jc w:val="center"/>
-        <w:rPr>
-          <w:rFonts w:ascii="宋体" w:hAnsi="宋体"/>
-        </w:rPr>
-      </w:pPr>
-    </w:p>
-    <w:p>
-      <w:pPr>
-        <w:rPr>
-          <w:rFonts w:ascii="宋体" w:hAnsi="宋体"/>
-        </w:rPr>
-      </w:pPr>
-    </w:p>
-    <w:p>
-      <w:pPr>
-        <w:jc w:val="center"/>
-        <w:rPr>
-          <w:rFonts w:ascii="宋体" w:hAnsi="宋体"/>
-        </w:rPr>
-      </w:pPr>
-    </w:p>
-    <w:p>
-      <w:pPr>
-        <w:spacing w:beforeLines="50" w:before="156" w:afterLines="50" w:after="156"/>
-        <w:rPr>
-          <w:rFonts w:ascii="宋体" w:hAnsi="宋体"/>
-        </w:rPr>
-      </w:pPr>
-      <w:r>
-        <w:rPr>
-          <w:rFonts w:hint="eastAsia"/>
+        <w:t>PMFS</w:t>
+      </w:r>
+      <w:r>
+        <w:rPr>
+          <w:rFonts w:ascii="黑体" w:eastAsia="黑体" w:hint="eastAsia"/>
           <w:b/>
           <w:sz w:val="28"/>
           <w:szCs w:val="28"/>
         </w:rPr>
-        <w:t>2</w:t>
-      </w:r>
-      <w:r>
-        <w:rPr>
+        <w:t>分配器的优化</w:t>
+      </w:r>
+      <w:r>
+        <w:rPr>
+          <w:rFonts w:ascii="黑体" w:eastAsia="黑体" w:hint="eastAsia"/>
           <w:b/>
           <w:sz w:val="28"/>
           <w:szCs w:val="28"/>
         </w:rPr>
-        <w:t>.5</w:t>
-      </w:r>
-      <w:r>
-        <w:rPr>
-          <w:rFonts w:ascii="黑体" w:eastAsia="黑体" w:hint="eastAsia"/>
+        <w:t>思路</w:t>
+      </w:r>
+      <w:r>
+        <w:rPr>
+          <w:rFonts w:ascii="楷体_GB2312" w:eastAsia="楷体_GB2312" w:hAnsi="宋体" w:hint="eastAsia"/>
+          <w:color w:val="FF0000"/>
+        </w:rPr>
+        <w:t>（黑体4号加粗, 字母、</w:t>
+      </w:r>
+      <w:r>
+        <w:rPr>
+          <w:rFonts w:ascii="楷体_GB2312" w:eastAsia="楷体_GB2312" w:hAnsi="宋体"/>
+          <w:color w:val="FF0000"/>
+        </w:rPr>
+        <w:t>阿拉伯数字为Time New Roman</w:t>
+      </w:r>
+      <w:r>
+        <w:rPr>
+          <w:rFonts w:ascii="楷体_GB2312" w:eastAsia="楷体_GB2312" w:hAnsi="宋体" w:hint="eastAsia"/>
+          <w:color w:val="FF0000"/>
+        </w:rPr>
+        <w:t>4</w:t>
+      </w:r>
+      <w:r>
+        <w:rPr>
+          <w:rFonts w:ascii="楷体_GB2312" w:eastAsia="楷体_GB2312" w:hAnsi="宋体"/>
+          <w:color w:val="FF0000"/>
+        </w:rPr>
+        <w:t>号</w:t>
+      </w:r>
+      <w:r>
+        <w:rPr>
+          <w:rFonts w:ascii="楷体_GB2312" w:eastAsia="楷体_GB2312" w:hAnsi="宋体" w:hint="eastAsia"/>
+          <w:color w:val="FF0000"/>
+        </w:rPr>
+        <w:t>加粗）</w:t>
+      </w:r>
+    </w:p>
+    <w:p>
+      <w:pPr>
+        <w:spacing w:line="360" w:lineRule="auto"/>
+        <w:rPr>
+          <w:sz w:val="24"/>
+          <w:szCs w:val="24"/>
+        </w:rPr>
+      </w:pPr>
+      <w:r>
+        <w:rPr>
+          <w:sz w:val="24"/>
+          <w:szCs w:val="24"/>
+        </w:rPr>
+        <w:tab/>
+      </w:r>
+      <w:r>
+        <w:rPr>
+          <w:rFonts w:hint="eastAsia"/>
+          <w:sz w:val="24"/>
+          <w:szCs w:val="24"/>
+        </w:rPr>
+        <w:t>上文介绍了</w:t>
+      </w:r>
+      <w:r>
+        <w:rPr>
+          <w:rFonts w:hint="eastAsia"/>
+          <w:sz w:val="24"/>
+          <w:szCs w:val="24"/>
+        </w:rPr>
+        <w:t>PMFS</w:t>
+      </w:r>
+      <w:r>
+        <w:rPr>
+          <w:rFonts w:hint="eastAsia"/>
+          <w:sz w:val="24"/>
+          <w:szCs w:val="24"/>
+        </w:rPr>
+        <w:t>文件系统分配器的调用过程、分配器对于数据页面的组织方式、分配</w:t>
+      </w:r>
+      <w:r>
+        <w:rPr>
+          <w:rFonts w:hint="eastAsia"/>
+          <w:sz w:val="24"/>
+          <w:szCs w:val="24"/>
+        </w:rPr>
+        <w:t>/</w:t>
+      </w:r>
+      <w:r>
+        <w:rPr>
+          <w:rFonts w:hint="eastAsia"/>
+          <w:sz w:val="24"/>
+          <w:szCs w:val="24"/>
+        </w:rPr>
+        <w:t>回收策略以及分配器的效率分析等。从中可以看出，对于在文件系统中需要被频繁调用的分配器而言，其时间</w:t>
+      </w:r>
+      <w:proofErr w:type="gramStart"/>
+      <w:r>
+        <w:rPr>
+          <w:rFonts w:hint="eastAsia"/>
+          <w:sz w:val="24"/>
+          <w:szCs w:val="24"/>
+        </w:rPr>
+        <w:t>复杂度趋近于</w:t>
+      </w:r>
+      <w:proofErr w:type="gramEnd"/>
+      <w:r>
+        <w:rPr>
+          <w:rFonts w:hint="eastAsia"/>
+          <w:sz w:val="24"/>
+          <w:szCs w:val="24"/>
+        </w:rPr>
+        <w:t>O(N)</w:t>
+      </w:r>
+      <w:r>
+        <w:rPr>
+          <w:rFonts w:hint="eastAsia"/>
+          <w:sz w:val="24"/>
+          <w:szCs w:val="24"/>
+        </w:rPr>
+        <w:t>的查找效率存在</w:t>
+      </w:r>
+      <w:r>
+        <w:rPr>
+          <w:rFonts w:hint="eastAsia"/>
+          <w:sz w:val="24"/>
+          <w:szCs w:val="24"/>
+        </w:rPr>
+        <w:t>严重的</w:t>
+      </w:r>
+      <w:r>
+        <w:rPr>
+          <w:rFonts w:hint="eastAsia"/>
+          <w:sz w:val="24"/>
+          <w:szCs w:val="24"/>
+        </w:rPr>
+        <w:t>性能上的问题，需要进行优化。根据上述分析，优化的思路也大致可以从调用过程、组织方式和分配策略等三个方面开展。</w:t>
+      </w:r>
+      <w:r>
+        <w:rPr>
+          <w:rFonts w:hint="eastAsia"/>
+          <w:sz w:val="24"/>
+          <w:szCs w:val="24"/>
+        </w:rPr>
+        <w:t>下面将给出</w:t>
+      </w:r>
+      <w:proofErr w:type="gramStart"/>
+      <w:r>
+        <w:rPr>
+          <w:rFonts w:hint="eastAsia"/>
+          <w:sz w:val="24"/>
+          <w:szCs w:val="24"/>
+        </w:rPr>
+        <w:t>几种未</w:t>
+      </w:r>
+      <w:proofErr w:type="gramEnd"/>
+      <w:r>
+        <w:rPr>
+          <w:rFonts w:hint="eastAsia"/>
+          <w:sz w:val="24"/>
+          <w:szCs w:val="24"/>
+        </w:rPr>
+        <w:t>进行详细的可行性分析的优化方案，以拓宽优化的思路，取得更好的优化效果，具体的分析过程将在下一章进行。</w:t>
+      </w:r>
+    </w:p>
+    <w:p>
+      <w:pPr>
+        <w:spacing w:line="360" w:lineRule="auto"/>
+        <w:ind w:firstLine="420"/>
+        <w:rPr>
+          <w:rFonts w:hint="eastAsia"/>
+          <w:sz w:val="24"/>
+          <w:szCs w:val="24"/>
+        </w:rPr>
+      </w:pPr>
+      <w:r>
+        <w:rPr>
+          <w:rFonts w:hint="eastAsia"/>
+          <w:sz w:val="24"/>
+          <w:szCs w:val="24"/>
+        </w:rPr>
+        <w:t>首先，从调用过程来看，</w:t>
+      </w:r>
+      <w:r>
+        <w:rPr>
+          <w:rFonts w:hint="eastAsia"/>
+          <w:sz w:val="24"/>
+          <w:szCs w:val="24"/>
+        </w:rPr>
+        <w:t>PMFS</w:t>
+      </w:r>
+      <w:r>
+        <w:rPr>
+          <w:rFonts w:hint="eastAsia"/>
+          <w:sz w:val="24"/>
+          <w:szCs w:val="24"/>
+        </w:rPr>
+        <w:t>分配器的调用是一次</w:t>
+      </w:r>
+      <w:proofErr w:type="gramStart"/>
+      <w:r>
+        <w:rPr>
+          <w:rFonts w:hint="eastAsia"/>
+          <w:sz w:val="24"/>
+          <w:szCs w:val="24"/>
+        </w:rPr>
+        <w:t>一</w:t>
+      </w:r>
+      <w:proofErr w:type="gramEnd"/>
+      <w:r>
+        <w:rPr>
+          <w:rFonts w:hint="eastAsia"/>
+          <w:sz w:val="24"/>
+          <w:szCs w:val="24"/>
+        </w:rPr>
+        <w:t>调用，频繁的调用过程势必导致额外的调度开销，因此可以考虑将单元分配（每次分配一个单元块）改为一次性分配，即每次调用分配器时就将该文件（或其他申请块的对象）所需要的所有块一次性分配完，大幅度减少了调用的次数和相应的开销。其次，从分配器对于数据页面上块的组织方式来看，其本质上仍然是一维的线性链表，</w:t>
+      </w:r>
+      <w:r>
+        <w:rPr>
+          <w:rFonts w:hint="eastAsia"/>
+          <w:sz w:val="24"/>
+          <w:szCs w:val="24"/>
+        </w:rPr>
+        <w:t>尽管这种方式简单直观，但效率低下，并且已分配的块和空闲块都在该链表上进行操作，遍历查找无可避免。因此在组织方式上可以考虑将空闲块和已分配块的管理分开，比如分成两根链表，或者是将整个地址空间的块分成多组链表，增加维度，提高并行性等。最后，</w:t>
+      </w:r>
+      <w:r>
+        <w:rPr>
+          <w:rFonts w:hint="eastAsia"/>
+          <w:sz w:val="24"/>
+          <w:szCs w:val="24"/>
+        </w:rPr>
+        <w:t>在</w:t>
+      </w:r>
+      <w:r>
+        <w:rPr>
+          <w:rFonts w:hint="eastAsia"/>
+          <w:sz w:val="24"/>
+          <w:szCs w:val="24"/>
+        </w:rPr>
+        <w:t>分配器的分配</w:t>
+      </w:r>
+      <w:r>
+        <w:rPr>
+          <w:rFonts w:hint="eastAsia"/>
+          <w:sz w:val="24"/>
+          <w:szCs w:val="24"/>
+        </w:rPr>
+        <w:t>/</w:t>
+      </w:r>
+      <w:r>
+        <w:rPr>
+          <w:rFonts w:hint="eastAsia"/>
+          <w:sz w:val="24"/>
+          <w:szCs w:val="24"/>
+        </w:rPr>
+        <w:t>回收策略上，</w:t>
+      </w:r>
+      <w:r>
+        <w:rPr>
+          <w:rFonts w:hint="eastAsia"/>
+          <w:sz w:val="24"/>
+          <w:szCs w:val="24"/>
+        </w:rPr>
+        <w:t>尽管采取了几种对齐和相邻合并的策略，但是碎片化的问题仍然严重，优化的思路应该是</w:t>
+      </w:r>
+      <w:r>
+        <w:rPr>
+          <w:rFonts w:hint="eastAsia"/>
+          <w:sz w:val="24"/>
+          <w:szCs w:val="24"/>
+        </w:rPr>
+        <w:t>尽可能的减少碎片</w:t>
+      </w:r>
+      <w:proofErr w:type="gramStart"/>
+      <w:r>
+        <w:rPr>
+          <w:rFonts w:hint="eastAsia"/>
+          <w:sz w:val="24"/>
+          <w:szCs w:val="24"/>
+        </w:rPr>
+        <w:t>化出现</w:t>
+      </w:r>
+      <w:proofErr w:type="gramEnd"/>
+      <w:r>
+        <w:rPr>
+          <w:rFonts w:hint="eastAsia"/>
+          <w:sz w:val="24"/>
+          <w:szCs w:val="24"/>
+        </w:rPr>
+        <w:t>的情况</w:t>
+      </w:r>
+      <w:r>
+        <w:rPr>
+          <w:rFonts w:hint="eastAsia"/>
+          <w:sz w:val="24"/>
+          <w:szCs w:val="24"/>
+        </w:rPr>
+        <w:t>，</w:t>
+      </w:r>
+      <w:r>
+        <w:rPr>
+          <w:rFonts w:hint="eastAsia"/>
+          <w:sz w:val="24"/>
+          <w:szCs w:val="24"/>
+        </w:rPr>
+        <w:t>提</w:t>
+      </w:r>
+      <w:r>
+        <w:rPr>
+          <w:rFonts w:hint="eastAsia"/>
+          <w:sz w:val="24"/>
+          <w:szCs w:val="24"/>
+        </w:rPr>
+        <w:lastRenderedPageBreak/>
+        <w:t>高地址空间的利用率。</w:t>
+      </w:r>
+    </w:p>
+    <w:p>
+      <w:pPr>
+        <w:spacing w:beforeLines="50" w:before="156" w:afterLines="50" w:after="156"/>
+        <w:rPr>
+          <w:rFonts w:ascii="宋体" w:hAnsi="宋体"/>
+        </w:rPr>
+      </w:pPr>
+      <w:r>
+        <w:rPr>
+          <w:rFonts w:hint="eastAsia"/>
           <w:b/>
           <w:sz w:val="28"/>
           <w:szCs w:val="28"/>
         </w:rPr>
+        <w:t>2</w:t>
+      </w:r>
+      <w:r>
+        <w:rPr>
+          <w:b/>
+          <w:sz w:val="28"/>
+          <w:szCs w:val="28"/>
+        </w:rPr>
+        <w:t>.5</w:t>
+      </w:r>
+      <w:r>
+        <w:rPr>
+          <w:rFonts w:ascii="黑体" w:eastAsia="黑体" w:hint="eastAsia"/>
+          <w:b/>
+          <w:sz w:val="28"/>
+          <w:szCs w:val="28"/>
+        </w:rPr>
         <w:t xml:space="preserve"> 本章小结</w:t>
       </w:r>
       <w:r>
@@ -11977,26 +12419,164 @@
     </w:p>
     <w:p>
       <w:pPr>
-        <w:jc w:val="center"/>
-        <w:rPr>
-          <w:rFonts w:ascii="宋体" w:hAnsi="宋体"/>
-        </w:rPr>
-      </w:pPr>
-      <w:r>
-        <w:rPr>
-          <w:rFonts w:ascii="宋体" w:hAnsi="宋体" w:hint="eastAsia"/>
-          <w:sz w:val="24"/>
-        </w:rPr>
-        <w:t>×××××××××××××××××××××××××××××××××</w:t>
-      </w:r>
-    </w:p>
-    <w:p>
-      <w:pPr>
-        <w:jc w:val="center"/>
-        <w:rPr>
-          <w:rFonts w:ascii="宋体" w:hAnsi="宋体"/>
-        </w:rPr>
-      </w:pPr>
+        <w:spacing w:line="360" w:lineRule="auto"/>
+        <w:rPr>
+          <w:rFonts w:hint="eastAsia"/>
+          <w:sz w:val="24"/>
+          <w:szCs w:val="24"/>
+        </w:rPr>
+      </w:pPr>
+      <w:r>
+        <w:rPr>
+          <w:sz w:val="24"/>
+          <w:szCs w:val="24"/>
+        </w:rPr>
+        <w:tab/>
+      </w:r>
+      <w:r>
+        <w:rPr>
+          <w:rFonts w:hint="eastAsia"/>
+          <w:sz w:val="24"/>
+          <w:szCs w:val="24"/>
+        </w:rPr>
+        <w:t>本章介绍了</w:t>
+      </w:r>
+      <w:r>
+        <w:rPr>
+          <w:rFonts w:hint="eastAsia"/>
+          <w:sz w:val="24"/>
+          <w:szCs w:val="24"/>
+        </w:rPr>
+        <w:t>PMFS</w:t>
+      </w:r>
+      <w:r>
+        <w:rPr>
+          <w:rFonts w:hint="eastAsia"/>
+          <w:sz w:val="24"/>
+          <w:szCs w:val="24"/>
+        </w:rPr>
+        <w:t>文件系统，一种针对非易失内存进行优化的、符合</w:t>
+      </w:r>
+      <w:r>
+        <w:rPr>
+          <w:rFonts w:hint="eastAsia"/>
+          <w:sz w:val="24"/>
+          <w:szCs w:val="24"/>
+        </w:rPr>
+        <w:t>POSIX</w:t>
+      </w:r>
+      <w:r>
+        <w:rPr>
+          <w:rFonts w:hint="eastAsia"/>
+          <w:sz w:val="24"/>
+          <w:szCs w:val="24"/>
+        </w:rPr>
+        <w:t>文件系统标准的轻量级文件系统</w:t>
+      </w:r>
+      <w:r>
+        <w:rPr>
+          <w:rFonts w:hint="eastAsia"/>
+          <w:sz w:val="24"/>
+          <w:szCs w:val="24"/>
+        </w:rPr>
+        <w:t>。该文件系统也是本课题</w:t>
+      </w:r>
+      <w:r>
+        <w:rPr>
+          <w:rFonts w:hint="eastAsia"/>
+          <w:sz w:val="24"/>
+          <w:szCs w:val="24"/>
+        </w:rPr>
+        <w:t>研究</w:t>
+      </w:r>
+      <w:r>
+        <w:rPr>
+          <w:rFonts w:hint="eastAsia"/>
+          <w:sz w:val="24"/>
+          <w:szCs w:val="24"/>
+        </w:rPr>
+        <w:t>和优化的对象。本章</w:t>
+      </w:r>
+      <w:r>
+        <w:rPr>
+          <w:rFonts w:hint="eastAsia"/>
+          <w:sz w:val="24"/>
+          <w:szCs w:val="24"/>
+        </w:rPr>
+        <w:t>详细讲述了</w:t>
+      </w:r>
+      <w:r>
+        <w:rPr>
+          <w:rFonts w:hint="eastAsia"/>
+          <w:sz w:val="24"/>
+          <w:szCs w:val="24"/>
+        </w:rPr>
+        <w:t>PMFS</w:t>
+      </w:r>
+      <w:r>
+        <w:rPr>
+          <w:rFonts w:hint="eastAsia"/>
+          <w:sz w:val="24"/>
+          <w:szCs w:val="24"/>
+        </w:rPr>
+        <w:t>的应用背景，系统架构与空间布局，以及</w:t>
+      </w:r>
+      <w:r>
+        <w:rPr>
+          <w:rFonts w:hint="eastAsia"/>
+          <w:sz w:val="24"/>
+          <w:szCs w:val="24"/>
+        </w:rPr>
+        <w:t>PMFS</w:t>
+      </w:r>
+      <w:r>
+        <w:rPr>
+          <w:rFonts w:hint="eastAsia"/>
+          <w:sz w:val="24"/>
+          <w:szCs w:val="24"/>
+        </w:rPr>
+        <w:t>分配器的设计</w:t>
+      </w:r>
+      <w:r>
+        <w:rPr>
+          <w:rFonts w:hint="eastAsia"/>
+          <w:sz w:val="24"/>
+          <w:szCs w:val="24"/>
+        </w:rPr>
+        <w:t>并分析其不足之处，重点研究了分配器的调用过程、组织方式和分配</w:t>
+      </w:r>
+      <w:r>
+        <w:rPr>
+          <w:rFonts w:hint="eastAsia"/>
+          <w:sz w:val="24"/>
+          <w:szCs w:val="24"/>
+        </w:rPr>
+        <w:t>/</w:t>
+      </w:r>
+      <w:r>
+        <w:rPr>
+          <w:rFonts w:hint="eastAsia"/>
+          <w:sz w:val="24"/>
+          <w:szCs w:val="24"/>
+        </w:rPr>
+        <w:t>回收策略，并分析了分配器的效率。最后，针对分配器设计上的不足，提出了几种优化的思路，以期设计出具有良好优化效果新型分配器，提高分配和回收效率，进而从整体上提高</w:t>
+      </w:r>
+      <w:r>
+        <w:rPr>
+          <w:rFonts w:hint="eastAsia"/>
+          <w:sz w:val="24"/>
+          <w:szCs w:val="24"/>
+        </w:rPr>
+        <w:t>PMFS</w:t>
+      </w:r>
+      <w:r>
+        <w:rPr>
+          <w:rFonts w:hint="eastAsia"/>
+          <w:sz w:val="24"/>
+          <w:szCs w:val="24"/>
+        </w:rPr>
+        <w:t>的性能。</w:t>
+      </w:r>
     </w:p>
     <w:p>
       <w:pPr>
@@ -12059,7 +12639,6 @@
         </w:rPr>
         <w:t>PMFS</w:t>
       </w:r>
-      <w:proofErr w:type="gramStart"/>
       <w:r>
         <w:rPr>
           <w:rFonts w:eastAsia="黑体" w:hint="eastAsia"/>
@@ -12067,17 +12646,676 @@
           <w:sz w:val="36"/>
           <w:szCs w:val="36"/>
         </w:rPr>
-        <w:t>块组织</w:t>
-      </w:r>
-      <w:proofErr w:type="gramEnd"/>
-      <w:r>
-        <w:rPr>
-          <w:rFonts w:eastAsia="黑体" w:hint="eastAsia"/>
+        <w:t>分配器的优化设计</w:t>
+      </w:r>
+    </w:p>
+    <w:p>
+      <w:pPr>
+        <w:spacing w:beforeLines="50" w:before="156" w:afterLines="50" w:after="156"/>
+        <w:jc w:val="center"/>
+        <w:rPr>
+          <w:rFonts w:ascii="楷体_GB2312" w:eastAsia="楷体_GB2312"/>
+        </w:rPr>
+      </w:pPr>
+      <w:r>
+        <w:rPr>
+          <w:rFonts w:ascii="楷体_GB2312" w:eastAsia="楷体_GB2312" w:hint="eastAsia"/>
+          <w:color w:val="FF0000"/>
+        </w:rPr>
+        <w:t>（黑体小2加粗居中</w:t>
+      </w:r>
+      <w:r>
+        <w:rPr>
+          <w:rFonts w:ascii="楷体_GB2312" w:eastAsia="楷体_GB2312" w:hAnsi="宋体" w:hint="eastAsia"/>
+          <w:color w:val="FF0000"/>
+        </w:rPr>
+        <w:t>, 字母、</w:t>
+      </w:r>
+      <w:r>
+        <w:rPr>
+          <w:rFonts w:ascii="楷体_GB2312" w:eastAsia="楷体_GB2312" w:hAnsi="宋体"/>
+          <w:color w:val="FF0000"/>
+        </w:rPr>
+        <w:t>阿拉伯数字为Time New Roman</w:t>
+      </w:r>
+      <w:r>
+        <w:rPr>
+          <w:rFonts w:ascii="楷体_GB2312" w:eastAsia="楷体_GB2312" w:hAnsi="宋体" w:hint="eastAsia"/>
+          <w:color w:val="FF0000"/>
+        </w:rPr>
+        <w:t>小2</w:t>
+      </w:r>
+      <w:r>
+        <w:rPr>
+          <w:rFonts w:ascii="楷体_GB2312" w:eastAsia="楷体_GB2312" w:hAnsi="宋体"/>
+          <w:color w:val="FF0000"/>
+        </w:rPr>
+        <w:t>号</w:t>
+      </w:r>
+      <w:r>
+        <w:rPr>
+          <w:rFonts w:ascii="楷体_GB2312" w:eastAsia="楷体_GB2312" w:hAnsi="宋体" w:hint="eastAsia"/>
+          <w:color w:val="FF0000"/>
+        </w:rPr>
+        <w:t>加粗</w:t>
+      </w:r>
+      <w:r>
+        <w:rPr>
+          <w:rFonts w:ascii="楷体_GB2312" w:eastAsia="楷体_GB2312" w:hint="eastAsia"/>
+          <w:color w:val="FF0000"/>
+        </w:rPr>
+        <w:t>）</w:t>
+      </w:r>
+    </w:p>
+    <w:p>
+      <w:pPr>
+        <w:spacing w:beforeLines="50" w:before="156" w:afterLines="50" w:after="156"/>
+        <w:rPr>
+          <w:rFonts w:ascii="宋体" w:hAnsi="宋体"/>
+        </w:rPr>
+      </w:pPr>
+      <w:r>
+        <w:rPr>
+          <w:rFonts w:hint="eastAsia"/>
+          <w:b/>
+          <w:sz w:val="28"/>
+          <w:szCs w:val="28"/>
+        </w:rPr>
+        <w:t>3</w:t>
+      </w:r>
+      <w:r>
+        <w:rPr>
+          <w:b/>
+          <w:sz w:val="28"/>
+          <w:szCs w:val="28"/>
+        </w:rPr>
+        <w:t>.1</w:t>
+      </w:r>
+      <w:r>
+        <w:rPr>
+          <w:rFonts w:ascii="黑体" w:eastAsia="黑体" w:hint="eastAsia"/>
+          <w:b/>
+          <w:sz w:val="28"/>
+          <w:szCs w:val="28"/>
+        </w:rPr>
+        <w:t xml:space="preserve"> </w:t>
+      </w:r>
+      <w:r>
+        <w:rPr>
+          <w:rFonts w:ascii="黑体" w:eastAsia="黑体" w:hint="eastAsia"/>
+          <w:b/>
+          <w:sz w:val="28"/>
+          <w:szCs w:val="28"/>
+        </w:rPr>
+        <w:t>分配器调用过程优化分析</w:t>
+      </w:r>
+      <w:r>
+        <w:rPr>
+          <w:rFonts w:ascii="楷体_GB2312" w:eastAsia="楷体_GB2312" w:hAnsi="宋体" w:hint="eastAsia"/>
+          <w:color w:val="FF0000"/>
+        </w:rPr>
+        <w:t>（黑体4号加粗, 字母、</w:t>
+      </w:r>
+      <w:r>
+        <w:rPr>
+          <w:rFonts w:ascii="楷体_GB2312" w:eastAsia="楷体_GB2312" w:hAnsi="宋体"/>
+          <w:color w:val="FF0000"/>
+        </w:rPr>
+        <w:t>阿拉伯数字为Time New Roman</w:t>
+      </w:r>
+      <w:r>
+        <w:rPr>
+          <w:rFonts w:ascii="楷体_GB2312" w:eastAsia="楷体_GB2312" w:hAnsi="宋体" w:hint="eastAsia"/>
+          <w:color w:val="FF0000"/>
+        </w:rPr>
+        <w:t>4</w:t>
+      </w:r>
+      <w:r>
+        <w:rPr>
+          <w:rFonts w:ascii="楷体_GB2312" w:eastAsia="楷体_GB2312" w:hAnsi="宋体"/>
+          <w:color w:val="FF0000"/>
+        </w:rPr>
+        <w:t>号</w:t>
+      </w:r>
+      <w:r>
+        <w:rPr>
+          <w:rFonts w:ascii="楷体_GB2312" w:eastAsia="楷体_GB2312" w:hAnsi="宋体" w:hint="eastAsia"/>
+          <w:color w:val="FF0000"/>
+        </w:rPr>
+        <w:t>加粗）</w:t>
+      </w:r>
+    </w:p>
+    <w:p>
+      <w:pPr>
+        <w:jc w:val="center"/>
+        <w:rPr>
+          <w:rFonts w:ascii="宋体" w:hAnsi="宋体"/>
+        </w:rPr>
+      </w:pPr>
+      <w:bookmarkStart w:id="10" w:name="_GoBack"/>
+      <w:bookmarkEnd w:id="10"/>
+    </w:p>
+    <w:p>
+      <w:pPr>
+        <w:spacing w:beforeLines="50" w:before="156" w:afterLines="50" w:after="156"/>
+        <w:rPr>
+          <w:rFonts w:ascii="宋体" w:hAnsi="宋体"/>
+        </w:rPr>
+      </w:pPr>
+      <w:r>
+        <w:rPr>
+          <w:rFonts w:hint="eastAsia"/>
+          <w:b/>
+          <w:sz w:val="28"/>
+          <w:szCs w:val="28"/>
+        </w:rPr>
+        <w:t>3</w:t>
+      </w:r>
+      <w:r>
+        <w:rPr>
+          <w:b/>
+          <w:sz w:val="28"/>
+          <w:szCs w:val="28"/>
+        </w:rPr>
+        <w:t>.2</w:t>
+      </w:r>
+      <w:r>
+        <w:rPr>
+          <w:rFonts w:ascii="黑体" w:eastAsia="黑体" w:hint="eastAsia"/>
+          <w:b/>
+          <w:sz w:val="28"/>
+          <w:szCs w:val="28"/>
+        </w:rPr>
+        <w:t xml:space="preserve"> </w:t>
+      </w:r>
+      <w:r>
+        <w:rPr>
+          <w:rFonts w:ascii="黑体" w:eastAsia="黑体" w:hint="eastAsia"/>
+          <w:b/>
+          <w:sz w:val="28"/>
+          <w:szCs w:val="28"/>
+        </w:rPr>
+        <w:t>分配器组织方式优化分析及设计</w:t>
+      </w:r>
+      <w:r>
+        <w:rPr>
+          <w:rFonts w:ascii="楷体_GB2312" w:eastAsia="楷体_GB2312" w:hAnsi="宋体" w:hint="eastAsia"/>
+          <w:color w:val="FF0000"/>
+        </w:rPr>
+        <w:t>（黑体4号加粗, 字母、</w:t>
+      </w:r>
+      <w:r>
+        <w:rPr>
+          <w:rFonts w:ascii="楷体_GB2312" w:eastAsia="楷体_GB2312" w:hAnsi="宋体"/>
+          <w:color w:val="FF0000"/>
+        </w:rPr>
+        <w:t>阿拉伯数字为Time New Roman</w:t>
+      </w:r>
+      <w:r>
+        <w:rPr>
+          <w:rFonts w:ascii="楷体_GB2312" w:eastAsia="楷体_GB2312" w:hAnsi="宋体" w:hint="eastAsia"/>
+          <w:color w:val="FF0000"/>
+        </w:rPr>
+        <w:t>4</w:t>
+      </w:r>
+      <w:r>
+        <w:rPr>
+          <w:rFonts w:ascii="楷体_GB2312" w:eastAsia="楷体_GB2312" w:hAnsi="宋体"/>
+          <w:color w:val="FF0000"/>
+        </w:rPr>
+        <w:t>号</w:t>
+      </w:r>
+      <w:r>
+        <w:rPr>
+          <w:rFonts w:ascii="楷体_GB2312" w:eastAsia="楷体_GB2312" w:hAnsi="宋体" w:hint="eastAsia"/>
+          <w:color w:val="FF0000"/>
+        </w:rPr>
+        <w:t>加粗）</w:t>
+      </w:r>
+    </w:p>
+    <w:p>
+      <w:pPr>
+        <w:jc w:val="center"/>
+        <w:rPr>
+          <w:rFonts w:ascii="宋体" w:hAnsi="宋体"/>
+        </w:rPr>
+      </w:pPr>
+      <w:r>
+        <w:rPr>
+          <w:rFonts w:ascii="宋体" w:hAnsi="宋体" w:hint="eastAsia"/>
+          <w:sz w:val="24"/>
+        </w:rPr>
+        <w:t>×××××××××××××××××××××××××××××××××</w:t>
+      </w:r>
+    </w:p>
+    <w:p>
+      <w:pPr>
+        <w:jc w:val="center"/>
+        <w:rPr>
+          <w:rFonts w:ascii="宋体" w:hAnsi="宋体"/>
+        </w:rPr>
+      </w:pPr>
+    </w:p>
+    <w:p>
+      <w:pPr>
+        <w:spacing w:beforeLines="50" w:before="156" w:afterLines="50" w:after="156"/>
+        <w:rPr>
+          <w:rFonts w:ascii="宋体" w:hAnsi="宋体"/>
+        </w:rPr>
+      </w:pPr>
+      <w:r>
+        <w:rPr>
+          <w:rFonts w:hint="eastAsia"/>
+          <w:b/>
+          <w:sz w:val="28"/>
+          <w:szCs w:val="28"/>
+        </w:rPr>
+        <w:t>3</w:t>
+      </w:r>
+      <w:r>
+        <w:rPr>
+          <w:b/>
+          <w:sz w:val="28"/>
+          <w:szCs w:val="28"/>
+        </w:rPr>
+        <w:t>.3</w:t>
+      </w:r>
+      <w:r>
+        <w:rPr>
+          <w:rFonts w:ascii="黑体" w:eastAsia="黑体" w:hint="eastAsia"/>
+          <w:b/>
+          <w:sz w:val="28"/>
+          <w:szCs w:val="28"/>
+        </w:rPr>
+        <w:t xml:space="preserve"> </w:t>
+      </w:r>
+      <w:r>
+        <w:rPr>
+          <w:rFonts w:ascii="黑体" w:eastAsia="黑体" w:hint="eastAsia"/>
+          <w:b/>
+          <w:sz w:val="28"/>
+          <w:szCs w:val="28"/>
+        </w:rPr>
+        <w:t>分配/回收策略优化分析及设计</w:t>
+      </w:r>
+      <w:r>
+        <w:rPr>
+          <w:rFonts w:ascii="楷体_GB2312" w:eastAsia="楷体_GB2312" w:hAnsi="宋体" w:hint="eastAsia"/>
+          <w:color w:val="FF0000"/>
+        </w:rPr>
+        <w:t>（黑体4号加粗, 字母、</w:t>
+      </w:r>
+      <w:r>
+        <w:rPr>
+          <w:rFonts w:ascii="楷体_GB2312" w:eastAsia="楷体_GB2312" w:hAnsi="宋体"/>
+          <w:color w:val="FF0000"/>
+        </w:rPr>
+        <w:t>阿拉伯数字为Time New Roman</w:t>
+      </w:r>
+      <w:r>
+        <w:rPr>
+          <w:rFonts w:ascii="楷体_GB2312" w:eastAsia="楷体_GB2312" w:hAnsi="宋体" w:hint="eastAsia"/>
+          <w:color w:val="FF0000"/>
+        </w:rPr>
+        <w:t>4</w:t>
+      </w:r>
+      <w:r>
+        <w:rPr>
+          <w:rFonts w:ascii="楷体_GB2312" w:eastAsia="楷体_GB2312" w:hAnsi="宋体"/>
+          <w:color w:val="FF0000"/>
+        </w:rPr>
+        <w:t>号</w:t>
+      </w:r>
+      <w:r>
+        <w:rPr>
+          <w:rFonts w:ascii="楷体_GB2312" w:eastAsia="楷体_GB2312" w:hAnsi="宋体" w:hint="eastAsia"/>
+          <w:color w:val="FF0000"/>
+        </w:rPr>
+        <w:t>加粗）</w:t>
+      </w:r>
+    </w:p>
+    <w:p>
+      <w:pPr>
+        <w:jc w:val="center"/>
+        <w:rPr>
+          <w:rFonts w:ascii="宋体" w:hAnsi="宋体"/>
+        </w:rPr>
+      </w:pPr>
+      <w:r>
+        <w:rPr>
+          <w:rFonts w:ascii="宋体" w:hAnsi="宋体" w:hint="eastAsia"/>
+          <w:sz w:val="24"/>
+        </w:rPr>
+        <w:t>×××××××××××××××××××××××××××××××××</w:t>
+      </w:r>
+    </w:p>
+    <w:p>
+      <w:pPr>
+        <w:jc w:val="center"/>
+        <w:rPr>
+          <w:rFonts w:ascii="宋体" w:hAnsi="宋体"/>
+        </w:rPr>
+      </w:pPr>
+    </w:p>
+    <w:p>
+      <w:pPr>
+        <w:spacing w:beforeLines="50" w:before="156" w:afterLines="50" w:after="156"/>
+        <w:rPr>
+          <w:rFonts w:ascii="宋体" w:hAnsi="宋体"/>
+        </w:rPr>
+      </w:pPr>
+      <w:r>
+        <w:rPr>
+          <w:rFonts w:hint="eastAsia"/>
+          <w:b/>
+          <w:sz w:val="28"/>
+          <w:szCs w:val="28"/>
+        </w:rPr>
+        <w:t>3</w:t>
+      </w:r>
+      <w:r>
+        <w:rPr>
+          <w:b/>
+          <w:sz w:val="28"/>
+          <w:szCs w:val="28"/>
+        </w:rPr>
+        <w:t>.4</w:t>
+      </w:r>
+      <w:r>
+        <w:rPr>
+          <w:rFonts w:ascii="黑体" w:eastAsia="黑体" w:hint="eastAsia"/>
+          <w:b/>
+          <w:sz w:val="28"/>
+          <w:szCs w:val="28"/>
+        </w:rPr>
+        <w:t xml:space="preserve"> </w:t>
+      </w:r>
+      <w:r>
+        <w:rPr>
+          <w:rFonts w:ascii="黑体" w:eastAsia="黑体" w:hint="eastAsia"/>
+          <w:b/>
+          <w:sz w:val="28"/>
+          <w:szCs w:val="28"/>
+        </w:rPr>
+        <w:t>优化方案整合及效率分析</w:t>
+      </w:r>
+      <w:r>
+        <w:rPr>
+          <w:rFonts w:ascii="楷体_GB2312" w:eastAsia="楷体_GB2312" w:hAnsi="宋体" w:hint="eastAsia"/>
+          <w:color w:val="FF0000"/>
+        </w:rPr>
+        <w:t>（黑体4号加粗, 字母、</w:t>
+      </w:r>
+      <w:r>
+        <w:rPr>
+          <w:rFonts w:ascii="楷体_GB2312" w:eastAsia="楷体_GB2312" w:hAnsi="宋体"/>
+          <w:color w:val="FF0000"/>
+        </w:rPr>
+        <w:t>阿拉伯数字为Time New Roman</w:t>
+      </w:r>
+      <w:r>
+        <w:rPr>
+          <w:rFonts w:ascii="楷体_GB2312" w:eastAsia="楷体_GB2312" w:hAnsi="宋体" w:hint="eastAsia"/>
+          <w:color w:val="FF0000"/>
+        </w:rPr>
+        <w:t>4</w:t>
+      </w:r>
+      <w:r>
+        <w:rPr>
+          <w:rFonts w:ascii="楷体_GB2312" w:eastAsia="楷体_GB2312" w:hAnsi="宋体"/>
+          <w:color w:val="FF0000"/>
+        </w:rPr>
+        <w:t>号</w:t>
+      </w:r>
+      <w:r>
+        <w:rPr>
+          <w:rFonts w:ascii="楷体_GB2312" w:eastAsia="楷体_GB2312" w:hAnsi="宋体" w:hint="eastAsia"/>
+          <w:color w:val="FF0000"/>
+        </w:rPr>
+        <w:t>加粗）</w:t>
+      </w:r>
+    </w:p>
+    <w:p>
+      <w:pPr>
+        <w:jc w:val="center"/>
+        <w:rPr>
+          <w:rFonts w:ascii="宋体" w:hAnsi="宋体"/>
+        </w:rPr>
+      </w:pPr>
+      <w:r>
+        <w:rPr>
+          <w:rFonts w:ascii="宋体" w:hAnsi="宋体" w:hint="eastAsia"/>
+          <w:sz w:val="24"/>
+        </w:rPr>
+        <w:t>×××××××××××××××××××××××××××××××××</w:t>
+      </w:r>
+    </w:p>
+    <w:p>
+      <w:pPr>
+        <w:jc w:val="center"/>
+        <w:rPr>
+          <w:rFonts w:ascii="宋体" w:hAnsi="宋体"/>
+        </w:rPr>
+      </w:pPr>
+    </w:p>
+    <w:p>
+      <w:pPr>
+        <w:spacing w:beforeLines="50" w:before="156" w:afterLines="50" w:after="156"/>
+        <w:rPr>
+          <w:rFonts w:ascii="宋体" w:hAnsi="宋体"/>
+        </w:rPr>
+      </w:pPr>
+      <w:r>
+        <w:rPr>
+          <w:rFonts w:hint="eastAsia"/>
+          <w:b/>
+          <w:sz w:val="28"/>
+          <w:szCs w:val="28"/>
+        </w:rPr>
+        <w:t>3</w:t>
+      </w:r>
+      <w:r>
+        <w:rPr>
+          <w:b/>
+          <w:sz w:val="28"/>
+          <w:szCs w:val="28"/>
+        </w:rPr>
+        <w:t>.</w:t>
+      </w:r>
+      <w:r>
+        <w:rPr>
+          <w:b/>
+          <w:sz w:val="28"/>
+          <w:szCs w:val="28"/>
+        </w:rPr>
+        <w:t>5</w:t>
+      </w:r>
+      <w:r>
+        <w:rPr>
+          <w:rFonts w:ascii="黑体" w:eastAsia="黑体" w:hint="eastAsia"/>
+          <w:b/>
+          <w:sz w:val="28"/>
+          <w:szCs w:val="28"/>
+        </w:rPr>
+        <w:t xml:space="preserve"> </w:t>
+      </w:r>
+      <w:r>
+        <w:rPr>
+          <w:rFonts w:ascii="黑体" w:eastAsia="黑体" w:hint="eastAsia"/>
+          <w:b/>
+          <w:sz w:val="28"/>
+          <w:szCs w:val="28"/>
+        </w:rPr>
+        <w:t>本章小结</w:t>
+      </w:r>
+      <w:r>
+        <w:rPr>
+          <w:rFonts w:ascii="楷体_GB2312" w:eastAsia="楷体_GB2312" w:hAnsi="宋体" w:hint="eastAsia"/>
+          <w:color w:val="FF0000"/>
+        </w:rPr>
+        <w:t>（黑体4号加粗, 字母、</w:t>
+      </w:r>
+      <w:r>
+        <w:rPr>
+          <w:rFonts w:ascii="楷体_GB2312" w:eastAsia="楷体_GB2312" w:hAnsi="宋体"/>
+          <w:color w:val="FF0000"/>
+        </w:rPr>
+        <w:t>阿拉伯数字为Time New Roman</w:t>
+      </w:r>
+      <w:r>
+        <w:rPr>
+          <w:rFonts w:ascii="楷体_GB2312" w:eastAsia="楷体_GB2312" w:hAnsi="宋体" w:hint="eastAsia"/>
+          <w:color w:val="FF0000"/>
+        </w:rPr>
+        <w:t>4</w:t>
+      </w:r>
+      <w:r>
+        <w:rPr>
+          <w:rFonts w:ascii="楷体_GB2312" w:eastAsia="楷体_GB2312" w:hAnsi="宋体"/>
+          <w:color w:val="FF0000"/>
+        </w:rPr>
+        <w:t>号</w:t>
+      </w:r>
+      <w:r>
+        <w:rPr>
+          <w:rFonts w:ascii="楷体_GB2312" w:eastAsia="楷体_GB2312" w:hAnsi="宋体" w:hint="eastAsia"/>
+          <w:color w:val="FF0000"/>
+        </w:rPr>
+        <w:t>加粗）</w:t>
+      </w:r>
+    </w:p>
+    <w:p>
+      <w:pPr>
+        <w:jc w:val="center"/>
+        <w:rPr>
+          <w:rFonts w:ascii="宋体" w:hAnsi="宋体"/>
+        </w:rPr>
+      </w:pPr>
+      <w:r>
+        <w:rPr>
+          <w:rFonts w:ascii="宋体" w:hAnsi="宋体" w:hint="eastAsia"/>
+          <w:sz w:val="24"/>
+        </w:rPr>
+        <w:t>×××××××××××××××××××××××××××××××××</w:t>
+      </w:r>
+    </w:p>
+    <w:p>
+      <w:pPr>
+        <w:jc w:val="center"/>
+        <w:rPr>
+          <w:rFonts w:ascii="宋体" w:hAnsi="宋体"/>
+        </w:rPr>
+      </w:pPr>
+    </w:p>
+    <w:p>
+      <w:pPr>
+        <w:spacing w:line="360" w:lineRule="auto"/>
+        <w:rPr>
+          <w:rFonts w:hint="eastAsia"/>
+          <w:sz w:val="24"/>
+        </w:rPr>
+      </w:pPr>
+    </w:p>
+    <w:p>
+      <w:pPr>
+        <w:spacing w:line="360" w:lineRule="auto"/>
+        <w:jc w:val="center"/>
+        <w:rPr>
+          <w:sz w:val="24"/>
+        </w:rPr>
+      </w:pPr>
+    </w:p>
+    <w:p>
+      <w:pPr>
+        <w:spacing w:line="360" w:lineRule="auto"/>
+        <w:jc w:val="center"/>
+        <w:rPr>
+          <w:sz w:val="24"/>
+        </w:rPr>
+      </w:pPr>
+    </w:p>
+    <w:p>
+      <w:pPr>
+        <w:spacing w:line="360" w:lineRule="auto"/>
+        <w:jc w:val="center"/>
+        <w:rPr>
+          <w:rFonts w:hint="eastAsia"/>
+          <w:sz w:val="24"/>
+        </w:rPr>
+        <w:sectPr>
+          <w:pgSz w:w="11906" w:h="16838"/>
+          <w:pgMar w:top="1418" w:right="1701" w:bottom="1134" w:left="1701" w:header="851" w:footer="992" w:gutter="0"/>
+          <w:pgNumType w:start="1"/>
+          <w:cols w:space="720"/>
+          <w:docGrid w:type="lines" w:linePitch="312"/>
+        </w:sectPr>
+      </w:pPr>
+    </w:p>
+    <w:p>
+      <w:pPr>
+        <w:spacing w:beforeLines="50" w:before="156" w:afterLines="50" w:after="156"/>
+        <w:jc w:val="center"/>
+        <w:rPr>
+          <w:rFonts w:eastAsia="黑体"/>
           <w:b/>
           <w:sz w:val="36"/>
           <w:szCs w:val="36"/>
         </w:rPr>
-        <w:t>方式及分配器优化方案</w:t>
+      </w:pPr>
+      <w:r>
+        <w:rPr>
+          <w:rFonts w:eastAsia="黑体"/>
+          <w:b/>
+          <w:sz w:val="36"/>
+          <w:szCs w:val="36"/>
+        </w:rPr>
+        <w:lastRenderedPageBreak/>
+        <w:t>4</w:t>
+      </w:r>
+      <w:r>
+        <w:rPr>
+          <w:rFonts w:ascii="黑体" w:eastAsia="黑体" w:hint="eastAsia"/>
+          <w:b/>
+          <w:sz w:val="36"/>
+          <w:szCs w:val="36"/>
+        </w:rPr>
+        <w:t xml:space="preserve"> </w:t>
+      </w:r>
+      <w:r>
+        <w:rPr>
+          <w:rFonts w:eastAsia="黑体" w:hint="eastAsia"/>
+          <w:b/>
+          <w:sz w:val="36"/>
+          <w:szCs w:val="36"/>
+        </w:rPr>
+        <w:t>PMFS</w:t>
+      </w:r>
+      <w:r>
+        <w:rPr>
+          <w:rFonts w:eastAsia="黑体" w:hint="eastAsia"/>
+          <w:b/>
+          <w:sz w:val="36"/>
+          <w:szCs w:val="36"/>
+        </w:rPr>
+        <w:t>分配器</w:t>
+      </w:r>
+      <w:r>
+        <w:rPr>
+          <w:rFonts w:eastAsia="黑体" w:hint="eastAsia"/>
+          <w:b/>
+          <w:sz w:val="36"/>
+          <w:szCs w:val="36"/>
+        </w:rPr>
+        <w:t>的</w:t>
+      </w:r>
+      <w:r>
+        <w:rPr>
+          <w:rFonts w:eastAsia="黑体" w:hint="eastAsia"/>
+          <w:b/>
+          <w:sz w:val="36"/>
+          <w:szCs w:val="36"/>
+        </w:rPr>
+        <w:t>优化实现</w:t>
       </w:r>
     </w:p>
     <w:p>
@@ -12152,7 +13390,7 @@
           <w:sz w:val="28"/>
           <w:szCs w:val="28"/>
         </w:rPr>
-        <w:t>3</w:t>
+        <w:t>4</w:t>
       </w:r>
       <w:r>
         <w:rPr>
@@ -12169,6 +13407,382 @@
           <w:sz w:val="28"/>
           <w:szCs w:val="28"/>
         </w:rPr>
+        <w:t xml:space="preserve"> ××××××</w:t>
+      </w:r>
+      <w:r>
+        <w:rPr>
+          <w:rFonts w:ascii="楷体_GB2312" w:eastAsia="楷体_GB2312" w:hAnsi="宋体" w:hint="eastAsia"/>
+          <w:color w:val="FF0000"/>
+        </w:rPr>
+        <w:t>（黑体4号加粗, 字母、</w:t>
+      </w:r>
+      <w:r>
+        <w:rPr>
+          <w:rFonts w:ascii="楷体_GB2312" w:eastAsia="楷体_GB2312" w:hAnsi="宋体"/>
+          <w:color w:val="FF0000"/>
+        </w:rPr>
+        <w:t>阿拉伯数字为Time New Roman</w:t>
+      </w:r>
+      <w:r>
+        <w:rPr>
+          <w:rFonts w:ascii="楷体_GB2312" w:eastAsia="楷体_GB2312" w:hAnsi="宋体" w:hint="eastAsia"/>
+          <w:color w:val="FF0000"/>
+        </w:rPr>
+        <w:t>4</w:t>
+      </w:r>
+      <w:r>
+        <w:rPr>
+          <w:rFonts w:ascii="楷体_GB2312" w:eastAsia="楷体_GB2312" w:hAnsi="宋体"/>
+          <w:color w:val="FF0000"/>
+        </w:rPr>
+        <w:t>号</w:t>
+      </w:r>
+      <w:r>
+        <w:rPr>
+          <w:rFonts w:ascii="楷体_GB2312" w:eastAsia="楷体_GB2312" w:hAnsi="宋体" w:hint="eastAsia"/>
+          <w:color w:val="FF0000"/>
+        </w:rPr>
+        <w:t>加粗）</w:t>
+      </w:r>
+    </w:p>
+    <w:p>
+      <w:pPr>
+        <w:jc w:val="center"/>
+        <w:rPr>
+          <w:rFonts w:ascii="宋体" w:hAnsi="宋体"/>
+        </w:rPr>
+      </w:pPr>
+      <w:r>
+        <w:rPr>
+          <w:rFonts w:ascii="宋体" w:hAnsi="宋体" w:hint="eastAsia"/>
+          <w:sz w:val="24"/>
+        </w:rPr>
+        <w:t>×××××××××××××××××××××××××××××××××</w:t>
+      </w:r>
+    </w:p>
+    <w:p>
+      <w:pPr>
+        <w:jc w:val="center"/>
+        <w:rPr>
+          <w:rFonts w:ascii="宋体" w:hAnsi="宋体"/>
+        </w:rPr>
+      </w:pPr>
+    </w:p>
+    <w:p>
+      <w:pPr>
+        <w:spacing w:beforeLines="50" w:before="156" w:afterLines="50" w:after="156"/>
+        <w:rPr>
+          <w:rFonts w:ascii="宋体" w:hAnsi="宋体"/>
+        </w:rPr>
+      </w:pPr>
+      <w:r>
+        <w:rPr>
+          <w:rFonts w:hint="eastAsia"/>
+          <w:b/>
+          <w:sz w:val="28"/>
+          <w:szCs w:val="28"/>
+        </w:rPr>
+        <w:t>4</w:t>
+      </w:r>
+      <w:r>
+        <w:rPr>
+          <w:b/>
+          <w:sz w:val="28"/>
+          <w:szCs w:val="28"/>
+        </w:rPr>
+        <w:t>.2</w:t>
+      </w:r>
+      <w:r>
+        <w:rPr>
+          <w:rFonts w:ascii="黑体" w:eastAsia="黑体" w:hint="eastAsia"/>
+          <w:b/>
+          <w:sz w:val="28"/>
+          <w:szCs w:val="28"/>
+        </w:rPr>
+        <w:t xml:space="preserve"> ××××××</w:t>
+      </w:r>
+      <w:r>
+        <w:rPr>
+          <w:rFonts w:ascii="楷体_GB2312" w:eastAsia="楷体_GB2312" w:hAnsi="宋体" w:hint="eastAsia"/>
+          <w:color w:val="FF0000"/>
+        </w:rPr>
+        <w:t>（黑体4号加粗, 字母、</w:t>
+      </w:r>
+      <w:r>
+        <w:rPr>
+          <w:rFonts w:ascii="楷体_GB2312" w:eastAsia="楷体_GB2312" w:hAnsi="宋体"/>
+          <w:color w:val="FF0000"/>
+        </w:rPr>
+        <w:t>阿拉伯数字为Time New Roman</w:t>
+      </w:r>
+      <w:r>
+        <w:rPr>
+          <w:rFonts w:ascii="楷体_GB2312" w:eastAsia="楷体_GB2312" w:hAnsi="宋体" w:hint="eastAsia"/>
+          <w:color w:val="FF0000"/>
+        </w:rPr>
+        <w:t>4</w:t>
+      </w:r>
+      <w:r>
+        <w:rPr>
+          <w:rFonts w:ascii="楷体_GB2312" w:eastAsia="楷体_GB2312" w:hAnsi="宋体"/>
+          <w:color w:val="FF0000"/>
+        </w:rPr>
+        <w:t>号</w:t>
+      </w:r>
+      <w:r>
+        <w:rPr>
+          <w:rFonts w:ascii="楷体_GB2312" w:eastAsia="楷体_GB2312" w:hAnsi="宋体" w:hint="eastAsia"/>
+          <w:color w:val="FF0000"/>
+        </w:rPr>
+        <w:t>加粗）</w:t>
+      </w:r>
+    </w:p>
+    <w:p>
+      <w:pPr>
+        <w:jc w:val="center"/>
+        <w:rPr>
+          <w:rFonts w:ascii="宋体" w:hAnsi="宋体"/>
+        </w:rPr>
+      </w:pPr>
+      <w:r>
+        <w:rPr>
+          <w:rFonts w:ascii="宋体" w:hAnsi="宋体" w:hint="eastAsia"/>
+          <w:sz w:val="24"/>
+        </w:rPr>
+        <w:t>×××××××××××××××××××××××××××××××××</w:t>
+      </w:r>
+    </w:p>
+    <w:p>
+      <w:pPr>
+        <w:jc w:val="center"/>
+        <w:rPr>
+          <w:rFonts w:ascii="宋体" w:hAnsi="宋体"/>
+        </w:rPr>
+      </w:pPr>
+    </w:p>
+    <w:p>
+      <w:pPr>
+        <w:spacing w:beforeLines="50" w:before="156" w:afterLines="50" w:after="156"/>
+        <w:rPr>
+          <w:rFonts w:ascii="宋体" w:hAnsi="宋体"/>
+        </w:rPr>
+      </w:pPr>
+      <w:r>
+        <w:rPr>
+          <w:rFonts w:hint="eastAsia"/>
+          <w:b/>
+          <w:sz w:val="28"/>
+          <w:szCs w:val="28"/>
+        </w:rPr>
+        <w:t>4</w:t>
+      </w:r>
+      <w:r>
+        <w:rPr>
+          <w:b/>
+          <w:sz w:val="28"/>
+          <w:szCs w:val="28"/>
+        </w:rPr>
+        <w:t>.3</w:t>
+      </w:r>
+      <w:r>
+        <w:rPr>
+          <w:rFonts w:ascii="黑体" w:eastAsia="黑体" w:hint="eastAsia"/>
+          <w:b/>
+          <w:sz w:val="28"/>
+          <w:szCs w:val="28"/>
+        </w:rPr>
+        <w:t xml:space="preserve"> ××××××</w:t>
+      </w:r>
+      <w:r>
+        <w:rPr>
+          <w:rFonts w:ascii="楷体_GB2312" w:eastAsia="楷体_GB2312" w:hAnsi="宋体" w:hint="eastAsia"/>
+          <w:color w:val="FF0000"/>
+        </w:rPr>
+        <w:t>（黑体4号加粗, 字母、</w:t>
+      </w:r>
+      <w:r>
+        <w:rPr>
+          <w:rFonts w:ascii="楷体_GB2312" w:eastAsia="楷体_GB2312" w:hAnsi="宋体"/>
+          <w:color w:val="FF0000"/>
+        </w:rPr>
+        <w:t>阿拉伯数字为Time New Roman</w:t>
+      </w:r>
+      <w:r>
+        <w:rPr>
+          <w:rFonts w:ascii="楷体_GB2312" w:eastAsia="楷体_GB2312" w:hAnsi="宋体" w:hint="eastAsia"/>
+          <w:color w:val="FF0000"/>
+        </w:rPr>
+        <w:t>4</w:t>
+      </w:r>
+      <w:r>
+        <w:rPr>
+          <w:rFonts w:ascii="楷体_GB2312" w:eastAsia="楷体_GB2312" w:hAnsi="宋体"/>
+          <w:color w:val="FF0000"/>
+        </w:rPr>
+        <w:t>号</w:t>
+      </w:r>
+      <w:r>
+        <w:rPr>
+          <w:rFonts w:ascii="楷体_GB2312" w:eastAsia="楷体_GB2312" w:hAnsi="宋体" w:hint="eastAsia"/>
+          <w:color w:val="FF0000"/>
+        </w:rPr>
+        <w:t>加粗）</w:t>
+      </w:r>
+    </w:p>
+    <w:p>
+      <w:pPr>
+        <w:jc w:val="center"/>
+        <w:rPr>
+          <w:rFonts w:ascii="宋体" w:hAnsi="宋体"/>
+        </w:rPr>
+      </w:pPr>
+      <w:r>
+        <w:rPr>
+          <w:rFonts w:ascii="宋体" w:hAnsi="宋体" w:hint="eastAsia"/>
+          <w:sz w:val="24"/>
+        </w:rPr>
+        <w:t>×××××××××××××××××××××××××××××××××</w:t>
+      </w:r>
+    </w:p>
+    <w:p>
+      <w:pPr>
+        <w:jc w:val="center"/>
+        <w:rPr>
+          <w:rFonts w:ascii="宋体" w:hAnsi="宋体"/>
+        </w:rPr>
+      </w:pPr>
+    </w:p>
+    <w:p>
+      <w:pPr>
+        <w:spacing w:beforeLines="50" w:before="156" w:afterLines="50" w:after="156"/>
+        <w:rPr>
+          <w:rFonts w:ascii="宋体" w:hAnsi="宋体"/>
+        </w:rPr>
+      </w:pPr>
+      <w:r>
+        <w:rPr>
+          <w:rFonts w:hint="eastAsia"/>
+          <w:b/>
+          <w:sz w:val="28"/>
+          <w:szCs w:val="28"/>
+        </w:rPr>
+        <w:t>4</w:t>
+      </w:r>
+      <w:r>
+        <w:rPr>
+          <w:b/>
+          <w:sz w:val="28"/>
+          <w:szCs w:val="28"/>
+        </w:rPr>
+        <w:t>.4</w:t>
+      </w:r>
+      <w:r>
+        <w:rPr>
+          <w:rFonts w:ascii="黑体" w:eastAsia="黑体" w:hint="eastAsia"/>
+          <w:b/>
+          <w:sz w:val="28"/>
+          <w:szCs w:val="28"/>
+        </w:rPr>
+        <w:t xml:space="preserve"> ××××××</w:t>
+      </w:r>
+      <w:r>
+        <w:rPr>
+          <w:rFonts w:ascii="楷体_GB2312" w:eastAsia="楷体_GB2312" w:hAnsi="宋体" w:hint="eastAsia"/>
+          <w:color w:val="FF0000"/>
+        </w:rPr>
+        <w:t>（黑体4号加粗, 字母、</w:t>
+      </w:r>
+      <w:r>
+        <w:rPr>
+          <w:rFonts w:ascii="楷体_GB2312" w:eastAsia="楷体_GB2312" w:hAnsi="宋体"/>
+          <w:color w:val="FF0000"/>
+        </w:rPr>
+        <w:t>阿拉伯数字为Time New Roman</w:t>
+      </w:r>
+      <w:r>
+        <w:rPr>
+          <w:rFonts w:ascii="楷体_GB2312" w:eastAsia="楷体_GB2312" w:hAnsi="宋体" w:hint="eastAsia"/>
+          <w:color w:val="FF0000"/>
+        </w:rPr>
+        <w:t>4</w:t>
+      </w:r>
+      <w:r>
+        <w:rPr>
+          <w:rFonts w:ascii="楷体_GB2312" w:eastAsia="楷体_GB2312" w:hAnsi="宋体"/>
+          <w:color w:val="FF0000"/>
+        </w:rPr>
+        <w:t>号</w:t>
+      </w:r>
+      <w:r>
+        <w:rPr>
+          <w:rFonts w:ascii="楷体_GB2312" w:eastAsia="楷体_GB2312" w:hAnsi="宋体" w:hint="eastAsia"/>
+          <w:color w:val="FF0000"/>
+        </w:rPr>
+        <w:t>加粗）</w:t>
+      </w:r>
+    </w:p>
+    <w:p>
+      <w:pPr>
+        <w:jc w:val="center"/>
+        <w:rPr>
+          <w:rFonts w:ascii="宋体" w:hAnsi="宋体"/>
+        </w:rPr>
+      </w:pPr>
+      <w:r>
+        <w:rPr>
+          <w:rFonts w:ascii="宋体" w:hAnsi="宋体" w:hint="eastAsia"/>
+          <w:sz w:val="24"/>
+        </w:rPr>
+        <w:t>×××××××××××××××××××××××××××××××××</w:t>
+      </w:r>
+    </w:p>
+    <w:p>
+      <w:pPr>
+        <w:jc w:val="center"/>
+        <w:rPr>
+          <w:rFonts w:ascii="宋体" w:hAnsi="宋体"/>
+        </w:rPr>
+      </w:pPr>
+    </w:p>
+    <w:p>
+      <w:pPr>
+        <w:jc w:val="center"/>
+        <w:rPr>
+          <w:rFonts w:ascii="宋体" w:hAnsi="宋体"/>
+        </w:rPr>
+      </w:pPr>
+    </w:p>
+    <w:p>
+      <w:pPr>
+        <w:spacing w:beforeLines="50" w:before="156" w:afterLines="50" w:after="156"/>
+        <w:rPr>
+          <w:rFonts w:ascii="宋体" w:hAnsi="宋体"/>
+        </w:rPr>
+      </w:pPr>
+      <w:r>
+        <w:rPr>
+          <w:rFonts w:hint="eastAsia"/>
+          <w:b/>
+          <w:sz w:val="28"/>
+          <w:szCs w:val="28"/>
+        </w:rPr>
+        <w:t>3</w:t>
+      </w:r>
+      <w:r>
+        <w:rPr>
+          <w:b/>
+          <w:sz w:val="28"/>
+          <w:szCs w:val="28"/>
+        </w:rPr>
+        <w:t>.1</w:t>
+      </w:r>
+      <w:r>
+        <w:rPr>
+          <w:rFonts w:ascii="黑体" w:eastAsia="黑体" w:hint="eastAsia"/>
+          <w:b/>
+          <w:sz w:val="28"/>
+          <w:szCs w:val="28"/>
+        </w:rPr>
         <w:t>□××××××</w:t>
       </w:r>
       <w:r>
@@ -12234,10 +13848,10 @@
           <w:position w:val="-14"/>
         </w:rPr>
         <w:object w:dxaOrig="3043" w:dyaOrig="380">
-          <v:shape id="Picture 2" o:spid="_x0000_i1026" type="#_x0000_t75" style="width:149pt;height:18.85pt;mso-position-horizontal-relative:page;mso-position-vertical-relative:page" o:ole="">
+          <v:shape id="Picture 2" o:spid="_x0000_i1030" type="#_x0000_t75" style="width:149pt;height:18.8pt;mso-position-horizontal-relative:page;mso-position-vertical-relative:page" o:ole="">
             <v:imagedata r:id="rId19" o:title=""/>
           </v:shape>
-          <o:OLEObject Type="Embed" ProgID="Equation.3" ShapeID="Picture 2" DrawAspect="Content" ObjectID="_1585058739" r:id="rId20"/>
+          <o:OLEObject Type="Embed" ProgID="Equation.3" ShapeID="Picture 2" DrawAspect="Content" ObjectID="_1585123993" r:id="rId20"/>
         </w:object>
       </w:r>
       <w:r>
@@ -12266,10 +13880,10 @@
           <w:position w:val="-14"/>
         </w:rPr>
         <w:object w:dxaOrig="3162" w:dyaOrig="380">
-          <v:shape id="Picture 3" o:spid="_x0000_i1027" type="#_x0000_t75" style="width:155.1pt;height:18.85pt;mso-position-horizontal-relative:page;mso-position-vertical-relative:page" o:ole="">
+          <v:shape id="Picture 3" o:spid="_x0000_i1031" type="#_x0000_t75" style="width:155.25pt;height:18.8pt;mso-position-horizontal-relative:page;mso-position-vertical-relative:page" o:ole="">
             <v:imagedata r:id="rId21" o:title=""/>
           </v:shape>
-          <o:OLEObject Type="Embed" ProgID="Equation.3" ShapeID="Picture 3" DrawAspect="Content" ObjectID="_1585058740" r:id="rId22"/>
+          <o:OLEObject Type="Embed" ProgID="Equation.3" ShapeID="Picture 3" DrawAspect="Content" ObjectID="_1585123994" r:id="rId22"/>
         </w:object>
       </w:r>
       <w:r>
@@ -12631,6 +14245,7 @@
                 <w:rFonts w:ascii="宋体" w:hAnsi="宋体" w:hint="eastAsia"/>
                 <w:szCs w:val="21"/>
               </w:rPr>
+              <w:lastRenderedPageBreak/>
               <w:t>×××××</w:t>
             </w:r>
           </w:p>
@@ -13023,7 +14638,7 @@
           <w:sz w:val="24"/>
         </w:rPr>
         <w:drawing>
-          <wp:inline distT="0" distB="0" distL="0" distR="0">
+          <wp:inline distT="0" distB="0" distL="0" distR="0" wp14:anchorId="26118DA5" wp14:editId="0A73BC4D">
             <wp:extent cx="5073650" cy="1428750"/>
             <wp:effectExtent l="0" t="0" r="0" b="0"/>
             <wp:docPr id="4" name="Picture 4"/>
@@ -13148,18 +14763,10 @@
     </w:p>
     <w:p>
       <w:pPr>
-        <w:spacing w:line="360" w:lineRule="auto"/>
         <w:jc w:val="center"/>
         <w:rPr>
-          <w:sz w:val="24"/>
-        </w:rPr>
-        <w:sectPr>
-          <w:pgSz w:w="11906" w:h="16838"/>
-          <w:pgMar w:top="1418" w:right="1701" w:bottom="1134" w:left="1701" w:header="851" w:footer="992" w:gutter="0"/>
-          <w:pgNumType w:start="1"/>
-          <w:cols w:space="720"/>
-          <w:docGrid w:type="lines" w:linePitch="312"/>
-        </w:sectPr>
+          <w:rFonts w:ascii="宋体" w:hAnsi="宋体" w:hint="eastAsia"/>
+        </w:rPr>
       </w:pPr>
       <w:r>
         <w:rPr>
@@ -13192,492 +14799,6 @@
         </w:rPr>
         <w:t>----------</w:t>
       </w:r>
-    </w:p>
-    <w:p>
-      <w:pPr>
-        <w:spacing w:beforeLines="50" w:before="156" w:afterLines="50" w:after="156"/>
-        <w:jc w:val="center"/>
-        <w:rPr>
-          <w:rFonts w:eastAsia="黑体"/>
-          <w:b/>
-          <w:sz w:val="36"/>
-          <w:szCs w:val="36"/>
-        </w:rPr>
-      </w:pPr>
-      <w:r>
-        <w:rPr>
-          <w:rFonts w:eastAsia="黑体"/>
-          <w:b/>
-          <w:sz w:val="36"/>
-          <w:szCs w:val="36"/>
-        </w:rPr>
-        <w:lastRenderedPageBreak/>
-        <w:t>4</w:t>
-      </w:r>
-      <w:r>
-        <w:rPr>
-          <w:rFonts w:ascii="黑体" w:eastAsia="黑体" w:hint="eastAsia"/>
-          <w:b/>
-          <w:sz w:val="36"/>
-          <w:szCs w:val="36"/>
-        </w:rPr>
-        <w:t xml:space="preserve"> </w:t>
-      </w:r>
-      <w:r>
-        <w:rPr>
-          <w:rFonts w:eastAsia="黑体" w:hint="eastAsia"/>
-          <w:b/>
-          <w:sz w:val="36"/>
-          <w:szCs w:val="36"/>
-        </w:rPr>
-        <w:t>PMFS</w:t>
-      </w:r>
-      <w:proofErr w:type="gramStart"/>
-      <w:r>
-        <w:rPr>
-          <w:rFonts w:eastAsia="黑体" w:hint="eastAsia"/>
-          <w:b/>
-          <w:sz w:val="36"/>
-          <w:szCs w:val="36"/>
-        </w:rPr>
-        <w:t>块组织</w:t>
-      </w:r>
-      <w:proofErr w:type="gramEnd"/>
-      <w:r>
-        <w:rPr>
-          <w:rFonts w:eastAsia="黑体" w:hint="eastAsia"/>
-          <w:b/>
-          <w:sz w:val="36"/>
-          <w:szCs w:val="36"/>
-        </w:rPr>
-        <w:t>方式及分配器优化实现</w:t>
-      </w:r>
-    </w:p>
-    <w:p>
-      <w:pPr>
-        <w:spacing w:beforeLines="50" w:before="156" w:afterLines="50" w:after="156"/>
-        <w:jc w:val="center"/>
-        <w:rPr>
-          <w:rFonts w:ascii="楷体_GB2312" w:eastAsia="楷体_GB2312"/>
-        </w:rPr>
-      </w:pPr>
-      <w:r>
-        <w:rPr>
-          <w:rFonts w:ascii="楷体_GB2312" w:eastAsia="楷体_GB2312" w:hint="eastAsia"/>
-          <w:color w:val="FF0000"/>
-        </w:rPr>
-        <w:t>（黑体小2加粗居中</w:t>
-      </w:r>
-      <w:r>
-        <w:rPr>
-          <w:rFonts w:ascii="楷体_GB2312" w:eastAsia="楷体_GB2312" w:hAnsi="宋体" w:hint="eastAsia"/>
-          <w:color w:val="FF0000"/>
-        </w:rPr>
-        <w:t>, 字母、</w:t>
-      </w:r>
-      <w:r>
-        <w:rPr>
-          <w:rFonts w:ascii="楷体_GB2312" w:eastAsia="楷体_GB2312" w:hAnsi="宋体"/>
-          <w:color w:val="FF0000"/>
-        </w:rPr>
-        <w:t>阿拉伯数字为Time New Roman</w:t>
-      </w:r>
-      <w:r>
-        <w:rPr>
-          <w:rFonts w:ascii="楷体_GB2312" w:eastAsia="楷体_GB2312" w:hAnsi="宋体" w:hint="eastAsia"/>
-          <w:color w:val="FF0000"/>
-        </w:rPr>
-        <w:t>小2</w:t>
-      </w:r>
-      <w:r>
-        <w:rPr>
-          <w:rFonts w:ascii="楷体_GB2312" w:eastAsia="楷体_GB2312" w:hAnsi="宋体"/>
-          <w:color w:val="FF0000"/>
-        </w:rPr>
-        <w:t>号</w:t>
-      </w:r>
-      <w:r>
-        <w:rPr>
-          <w:rFonts w:ascii="楷体_GB2312" w:eastAsia="楷体_GB2312" w:hAnsi="宋体" w:hint="eastAsia"/>
-          <w:color w:val="FF0000"/>
-        </w:rPr>
-        <w:t>加粗</w:t>
-      </w:r>
-      <w:r>
-        <w:rPr>
-          <w:rFonts w:ascii="楷体_GB2312" w:eastAsia="楷体_GB2312" w:hint="eastAsia"/>
-          <w:color w:val="FF0000"/>
-        </w:rPr>
-        <w:t>）</w:t>
-      </w:r>
-    </w:p>
-    <w:p>
-      <w:pPr>
-        <w:spacing w:beforeLines="50" w:before="156" w:afterLines="50" w:after="156"/>
-        <w:rPr>
-          <w:rFonts w:ascii="宋体" w:hAnsi="宋体"/>
-        </w:rPr>
-      </w:pPr>
-      <w:r>
-        <w:rPr>
-          <w:rFonts w:hint="eastAsia"/>
-          <w:b/>
-          <w:sz w:val="28"/>
-          <w:szCs w:val="28"/>
-        </w:rPr>
-        <w:t>4</w:t>
-      </w:r>
-      <w:r>
-        <w:rPr>
-          <w:b/>
-          <w:sz w:val="28"/>
-          <w:szCs w:val="28"/>
-        </w:rPr>
-        <w:t>.1</w:t>
-      </w:r>
-      <w:r>
-        <w:rPr>
-          <w:rFonts w:ascii="黑体" w:eastAsia="黑体" w:hint="eastAsia"/>
-          <w:b/>
-          <w:sz w:val="28"/>
-          <w:szCs w:val="28"/>
-        </w:rPr>
-        <w:t xml:space="preserve"> ××××××</w:t>
-      </w:r>
-      <w:r>
-        <w:rPr>
-          <w:rFonts w:ascii="楷体_GB2312" w:eastAsia="楷体_GB2312" w:hAnsi="宋体" w:hint="eastAsia"/>
-          <w:color w:val="FF0000"/>
-        </w:rPr>
-        <w:t>（黑体4号加粗, 字母、</w:t>
-      </w:r>
-      <w:r>
-        <w:rPr>
-          <w:rFonts w:ascii="楷体_GB2312" w:eastAsia="楷体_GB2312" w:hAnsi="宋体"/>
-          <w:color w:val="FF0000"/>
-        </w:rPr>
-        <w:t>阿拉伯数字为Time New Roman</w:t>
-      </w:r>
-      <w:r>
-        <w:rPr>
-          <w:rFonts w:ascii="楷体_GB2312" w:eastAsia="楷体_GB2312" w:hAnsi="宋体" w:hint="eastAsia"/>
-          <w:color w:val="FF0000"/>
-        </w:rPr>
-        <w:t>4</w:t>
-      </w:r>
-      <w:r>
-        <w:rPr>
-          <w:rFonts w:ascii="楷体_GB2312" w:eastAsia="楷体_GB2312" w:hAnsi="宋体"/>
-          <w:color w:val="FF0000"/>
-        </w:rPr>
-        <w:t>号</w:t>
-      </w:r>
-      <w:r>
-        <w:rPr>
-          <w:rFonts w:ascii="楷体_GB2312" w:eastAsia="楷体_GB2312" w:hAnsi="宋体" w:hint="eastAsia"/>
-          <w:color w:val="FF0000"/>
-        </w:rPr>
-        <w:t>加粗）</w:t>
-      </w:r>
-    </w:p>
-    <w:p>
-      <w:pPr>
-        <w:jc w:val="center"/>
-        <w:rPr>
-          <w:rFonts w:ascii="宋体" w:hAnsi="宋体"/>
-        </w:rPr>
-      </w:pPr>
-      <w:r>
-        <w:rPr>
-          <w:rFonts w:ascii="宋体" w:hAnsi="宋体" w:hint="eastAsia"/>
-          <w:sz w:val="24"/>
-        </w:rPr>
-        <w:t>×××××××××××××××××××××××××××××××××</w:t>
-      </w:r>
-    </w:p>
-    <w:p>
-      <w:pPr>
-        <w:jc w:val="center"/>
-        <w:rPr>
-          <w:rFonts w:ascii="宋体" w:hAnsi="宋体"/>
-        </w:rPr>
-      </w:pPr>
-    </w:p>
-    <w:p>
-      <w:pPr>
-        <w:spacing w:beforeLines="50" w:before="156" w:afterLines="50" w:after="156"/>
-        <w:rPr>
-          <w:rFonts w:ascii="宋体" w:hAnsi="宋体"/>
-        </w:rPr>
-      </w:pPr>
-      <w:r>
-        <w:rPr>
-          <w:rFonts w:hint="eastAsia"/>
-          <w:b/>
-          <w:sz w:val="28"/>
-          <w:szCs w:val="28"/>
-        </w:rPr>
-        <w:t>4</w:t>
-      </w:r>
-      <w:r>
-        <w:rPr>
-          <w:b/>
-          <w:sz w:val="28"/>
-          <w:szCs w:val="28"/>
-        </w:rPr>
-        <w:t>.2</w:t>
-      </w:r>
-      <w:r>
-        <w:rPr>
-          <w:rFonts w:ascii="黑体" w:eastAsia="黑体" w:hint="eastAsia"/>
-          <w:b/>
-          <w:sz w:val="28"/>
-          <w:szCs w:val="28"/>
-        </w:rPr>
-        <w:t xml:space="preserve"> ××××××</w:t>
-      </w:r>
-      <w:r>
-        <w:rPr>
-          <w:rFonts w:ascii="楷体_GB2312" w:eastAsia="楷体_GB2312" w:hAnsi="宋体" w:hint="eastAsia"/>
-          <w:color w:val="FF0000"/>
-        </w:rPr>
-        <w:t>（黑体4号加粗, 字母、</w:t>
-      </w:r>
-      <w:r>
-        <w:rPr>
-          <w:rFonts w:ascii="楷体_GB2312" w:eastAsia="楷体_GB2312" w:hAnsi="宋体"/>
-          <w:color w:val="FF0000"/>
-        </w:rPr>
-        <w:t>阿拉伯数字为Time New Roman</w:t>
-      </w:r>
-      <w:r>
-        <w:rPr>
-          <w:rFonts w:ascii="楷体_GB2312" w:eastAsia="楷体_GB2312" w:hAnsi="宋体" w:hint="eastAsia"/>
-          <w:color w:val="FF0000"/>
-        </w:rPr>
-        <w:t>4</w:t>
-      </w:r>
-      <w:r>
-        <w:rPr>
-          <w:rFonts w:ascii="楷体_GB2312" w:eastAsia="楷体_GB2312" w:hAnsi="宋体"/>
-          <w:color w:val="FF0000"/>
-        </w:rPr>
-        <w:t>号</w:t>
-      </w:r>
-      <w:r>
-        <w:rPr>
-          <w:rFonts w:ascii="楷体_GB2312" w:eastAsia="楷体_GB2312" w:hAnsi="宋体" w:hint="eastAsia"/>
-          <w:color w:val="FF0000"/>
-        </w:rPr>
-        <w:t>加粗）</w:t>
-      </w:r>
-    </w:p>
-    <w:p>
-      <w:pPr>
-        <w:jc w:val="center"/>
-        <w:rPr>
-          <w:rFonts w:ascii="宋体" w:hAnsi="宋体"/>
-        </w:rPr>
-      </w:pPr>
-      <w:r>
-        <w:rPr>
-          <w:rFonts w:ascii="宋体" w:hAnsi="宋体" w:hint="eastAsia"/>
-          <w:sz w:val="24"/>
-        </w:rPr>
-        <w:t>×××××××××××××××××××××××××××××××××</w:t>
-      </w:r>
-    </w:p>
-    <w:p>
-      <w:pPr>
-        <w:jc w:val="center"/>
-        <w:rPr>
-          <w:rFonts w:ascii="宋体" w:hAnsi="宋体"/>
-        </w:rPr>
-      </w:pPr>
-    </w:p>
-    <w:p>
-      <w:pPr>
-        <w:spacing w:beforeLines="50" w:before="156" w:afterLines="50" w:after="156"/>
-        <w:rPr>
-          <w:rFonts w:ascii="宋体" w:hAnsi="宋体"/>
-        </w:rPr>
-      </w:pPr>
-      <w:r>
-        <w:rPr>
-          <w:rFonts w:hint="eastAsia"/>
-          <w:b/>
-          <w:sz w:val="28"/>
-          <w:szCs w:val="28"/>
-        </w:rPr>
-        <w:t>4</w:t>
-      </w:r>
-      <w:r>
-        <w:rPr>
-          <w:b/>
-          <w:sz w:val="28"/>
-          <w:szCs w:val="28"/>
-        </w:rPr>
-        <w:t>.3</w:t>
-      </w:r>
-      <w:r>
-        <w:rPr>
-          <w:rFonts w:ascii="黑体" w:eastAsia="黑体" w:hint="eastAsia"/>
-          <w:b/>
-          <w:sz w:val="28"/>
-          <w:szCs w:val="28"/>
-        </w:rPr>
-        <w:t xml:space="preserve"> ××××××</w:t>
-      </w:r>
-      <w:r>
-        <w:rPr>
-          <w:rFonts w:ascii="楷体_GB2312" w:eastAsia="楷体_GB2312" w:hAnsi="宋体" w:hint="eastAsia"/>
-          <w:color w:val="FF0000"/>
-        </w:rPr>
-        <w:t>（黑体4号加粗, 字母、</w:t>
-      </w:r>
-      <w:r>
-        <w:rPr>
-          <w:rFonts w:ascii="楷体_GB2312" w:eastAsia="楷体_GB2312" w:hAnsi="宋体"/>
-          <w:color w:val="FF0000"/>
-        </w:rPr>
-        <w:t>阿拉伯数字为Time New Roman</w:t>
-      </w:r>
-      <w:r>
-        <w:rPr>
-          <w:rFonts w:ascii="楷体_GB2312" w:eastAsia="楷体_GB2312" w:hAnsi="宋体" w:hint="eastAsia"/>
-          <w:color w:val="FF0000"/>
-        </w:rPr>
-        <w:t>4</w:t>
-      </w:r>
-      <w:r>
-        <w:rPr>
-          <w:rFonts w:ascii="楷体_GB2312" w:eastAsia="楷体_GB2312" w:hAnsi="宋体"/>
-          <w:color w:val="FF0000"/>
-        </w:rPr>
-        <w:t>号</w:t>
-      </w:r>
-      <w:r>
-        <w:rPr>
-          <w:rFonts w:ascii="楷体_GB2312" w:eastAsia="楷体_GB2312" w:hAnsi="宋体" w:hint="eastAsia"/>
-          <w:color w:val="FF0000"/>
-        </w:rPr>
-        <w:t>加粗）</w:t>
-      </w:r>
-    </w:p>
-    <w:p>
-      <w:pPr>
-        <w:jc w:val="center"/>
-        <w:rPr>
-          <w:rFonts w:ascii="宋体" w:hAnsi="宋体"/>
-        </w:rPr>
-      </w:pPr>
-      <w:r>
-        <w:rPr>
-          <w:rFonts w:ascii="宋体" w:hAnsi="宋体" w:hint="eastAsia"/>
-          <w:sz w:val="24"/>
-        </w:rPr>
-        <w:t>×××××××××××××××××××××××××××××××××</w:t>
-      </w:r>
-    </w:p>
-    <w:p>
-      <w:pPr>
-        <w:jc w:val="center"/>
-        <w:rPr>
-          <w:rFonts w:ascii="宋体" w:hAnsi="宋体"/>
-        </w:rPr>
-      </w:pPr>
-    </w:p>
-    <w:p>
-      <w:pPr>
-        <w:spacing w:beforeLines="50" w:before="156" w:afterLines="50" w:after="156"/>
-        <w:rPr>
-          <w:rFonts w:ascii="宋体" w:hAnsi="宋体"/>
-        </w:rPr>
-      </w:pPr>
-      <w:r>
-        <w:rPr>
-          <w:rFonts w:hint="eastAsia"/>
-          <w:b/>
-          <w:sz w:val="28"/>
-          <w:szCs w:val="28"/>
-        </w:rPr>
-        <w:t>4</w:t>
-      </w:r>
-      <w:r>
-        <w:rPr>
-          <w:b/>
-          <w:sz w:val="28"/>
-          <w:szCs w:val="28"/>
-        </w:rPr>
-        <w:t>.4</w:t>
-      </w:r>
-      <w:r>
-        <w:rPr>
-          <w:rFonts w:ascii="黑体" w:eastAsia="黑体" w:hint="eastAsia"/>
-          <w:b/>
-          <w:sz w:val="28"/>
-          <w:szCs w:val="28"/>
-        </w:rPr>
-        <w:t xml:space="preserve"> ××××××</w:t>
-      </w:r>
-      <w:r>
-        <w:rPr>
-          <w:rFonts w:ascii="楷体_GB2312" w:eastAsia="楷体_GB2312" w:hAnsi="宋体" w:hint="eastAsia"/>
-          <w:color w:val="FF0000"/>
-        </w:rPr>
-        <w:t>（黑体4号加粗, 字母、</w:t>
-      </w:r>
-      <w:r>
-        <w:rPr>
-          <w:rFonts w:ascii="楷体_GB2312" w:eastAsia="楷体_GB2312" w:hAnsi="宋体"/>
-          <w:color w:val="FF0000"/>
-        </w:rPr>
-        <w:t>阿拉伯数字为Time New Roman</w:t>
-      </w:r>
-      <w:r>
-        <w:rPr>
-          <w:rFonts w:ascii="楷体_GB2312" w:eastAsia="楷体_GB2312" w:hAnsi="宋体" w:hint="eastAsia"/>
-          <w:color w:val="FF0000"/>
-        </w:rPr>
-        <w:t>4</w:t>
-      </w:r>
-      <w:r>
-        <w:rPr>
-          <w:rFonts w:ascii="楷体_GB2312" w:eastAsia="楷体_GB2312" w:hAnsi="宋体"/>
-          <w:color w:val="FF0000"/>
-        </w:rPr>
-        <w:t>号</w:t>
-      </w:r>
-      <w:r>
-        <w:rPr>
-          <w:rFonts w:ascii="楷体_GB2312" w:eastAsia="楷体_GB2312" w:hAnsi="宋体" w:hint="eastAsia"/>
-          <w:color w:val="FF0000"/>
-        </w:rPr>
-        <w:t>加粗）</w:t>
-      </w:r>
-    </w:p>
-    <w:p>
-      <w:pPr>
-        <w:jc w:val="center"/>
-        <w:rPr>
-          <w:rFonts w:ascii="宋体" w:hAnsi="宋体"/>
-        </w:rPr>
-      </w:pPr>
-      <w:r>
-        <w:rPr>
-          <w:rFonts w:ascii="宋体" w:hAnsi="宋体" w:hint="eastAsia"/>
-          <w:sz w:val="24"/>
-        </w:rPr>
-        <w:t>×××××××××××××××××××××××××××××××××</w:t>
-      </w:r>
-    </w:p>
-    <w:p>
-      <w:pPr>
-        <w:jc w:val="center"/>
-        <w:rPr>
-          <w:rFonts w:ascii="宋体" w:hAnsi="宋体"/>
-        </w:rPr>
-      </w:pPr>
     </w:p>
     <w:p>
       <w:pPr>

</xml_diff>